<commit_message>
add part of retranslator
</commit_message>
<xml_diff>
--- a/Description/MMADL.docx
+++ b/Description/MMADL.docx
@@ -579,16 +579,7 @@
                 <w:sz w:val="28"/>
                 <w:szCs w:val="28"/>
               </w:rPr>
-              <w:t>\</w:t>
-            </w:r>
-            <w:proofErr w:type="spellStart"/>
-            <w:proofErr w:type="gramStart"/>
-            <w:r>
-              <w:rPr>
-                <w:sz w:val="28"/>
-                <w:szCs w:val="28"/>
-              </w:rPr>
-              <w:t>hspa</w:t>
+              <w:t>\hspa</w:t>
             </w:r>
             <w:r>
               <w:rPr>
@@ -598,21 +589,12 @@
               </w:rPr>
               <w:t>ce</w:t>
             </w:r>
-            <w:proofErr w:type="spellEnd"/>
-            <w:r>
-              <w:rPr>
-                <w:sz w:val="28"/>
-                <w:szCs w:val="28"/>
-              </w:rPr>
-              <w:t>{</w:t>
-            </w:r>
-            <w:proofErr w:type="gramEnd"/>
-            <w:r>
-              <w:rPr>
-                <w:sz w:val="28"/>
-                <w:szCs w:val="28"/>
-              </w:rPr>
-              <w:t>}</w:t>
+            <w:r>
+              <w:rPr>
+                <w:sz w:val="28"/>
+                <w:szCs w:val="28"/>
+              </w:rPr>
+              <w:t>{}</w:t>
             </w:r>
           </w:p>
           <w:p>
@@ -1034,7 +1016,6 @@
                 <w:szCs w:val="28"/>
               </w:rPr>
             </w:pPr>
-            <w:proofErr w:type="spellStart"/>
             <w:r>
               <w:rPr>
                 <w:sz w:val="28"/>
@@ -1043,7 +1024,6 @@
               </w:rPr>
               <w:t>tex</w:t>
             </w:r>
-            <w:proofErr w:type="spellEnd"/>
           </w:p>
           <w:p>
             <w:pPr>
@@ -1189,25 +1169,7 @@
                 <w:szCs w:val="28"/>
                 <w:lang w:val="en-US"/>
               </w:rPr>
-              <w:t xml:space="preserve">Algorithm, </w:t>
-            </w:r>
-            <w:proofErr w:type="spellStart"/>
-            <w:r>
-              <w:rPr>
-                <w:sz w:val="28"/>
-                <w:szCs w:val="28"/>
-                <w:lang w:val="en-US"/>
-              </w:rPr>
-              <w:t>tex</w:t>
-            </w:r>
-            <w:proofErr w:type="spellEnd"/>
-            <w:r>
-              <w:rPr>
-                <w:sz w:val="28"/>
-                <w:szCs w:val="28"/>
-                <w:lang w:val="en-US"/>
-              </w:rPr>
-              <w:t>, double)</w:t>
+              <w:t>Algorithm, tex, double)</w:t>
             </w:r>
           </w:p>
         </w:tc>
@@ -1381,7 +1343,6 @@
                 <w:szCs w:val="28"/>
               </w:rPr>
             </w:pPr>
-            <w:proofErr w:type="spellStart"/>
             <w:r>
               <w:rPr>
                 <w:sz w:val="28"/>
@@ -1390,7 +1351,6 @@
               </w:rPr>
               <w:t>tex</w:t>
             </w:r>
-            <w:proofErr w:type="spellEnd"/>
             <w:r>
               <w:rPr>
                 <w:sz w:val="28"/>
@@ -1398,7 +1358,6 @@
               </w:rPr>
               <w:t xml:space="preserve"> (</w:t>
             </w:r>
-            <w:proofErr w:type="spellStart"/>
             <w:r>
               <w:rPr>
                 <w:sz w:val="28"/>
@@ -1407,7 +1366,6 @@
               </w:rPr>
               <w:t>algorithmicx</w:t>
             </w:r>
-            <w:proofErr w:type="spellEnd"/>
             <w:r>
               <w:rPr>
                 <w:sz w:val="28"/>
@@ -1429,7 +1387,6 @@
               </w:rPr>
               <w:t xml:space="preserve"> (просто </w:t>
             </w:r>
-            <w:proofErr w:type="spellStart"/>
             <w:r>
               <w:rPr>
                 <w:sz w:val="28"/>
@@ -1438,7 +1395,6 @@
               </w:rPr>
               <w:t>tex</w:t>
             </w:r>
-            <w:proofErr w:type="spellEnd"/>
             <w:r>
               <w:rPr>
                 <w:sz w:val="28"/>
@@ -1724,194 +1680,157 @@
           <w:szCs w:val="28"/>
           <w:lang w:val="en-US"/>
         </w:rPr>
+        <w:t>\in, \intersection, \union</w:t>
+      </w:r>
+    </w:p>
+    <w:p>
+      <w:pPr>
+        <w:rPr>
+          <w:sz w:val="28"/>
+          <w:szCs w:val="28"/>
+          <w:lang w:val="en-US"/>
+        </w:rPr>
+      </w:pPr>
+      <w:r>
+        <w:rPr>
+          <w:sz w:val="28"/>
+          <w:szCs w:val="28"/>
+          <w:lang w:val="en-US"/>
+        </w:rPr>
+        <w:t>for, do, end for, if, then,</w:t>
+      </w:r>
+      <w:r>
+        <w:rPr>
+          <w:sz w:val="28"/>
+          <w:szCs w:val="28"/>
+          <w:lang w:val="en-US"/>
+        </w:rPr>
+        <w:t xml:space="preserve"> elseif, else,</w:t>
+      </w:r>
+      <w:r>
+        <w:rPr>
+          <w:sz w:val="28"/>
+          <w:szCs w:val="28"/>
+          <w:lang w:val="en-US"/>
+        </w:rPr>
+        <w:t xml:space="preserve"> </w:t>
+      </w:r>
+      <w:r>
+        <w:rPr>
+          <w:sz w:val="28"/>
+          <w:szCs w:val="28"/>
+          <w:lang w:val="en-US"/>
+        </w:rPr>
+        <w:t>end if, next</w:t>
+      </w:r>
+      <w:r>
+        <w:rPr>
+          <w:sz w:val="28"/>
+          <w:szCs w:val="28"/>
+          <w:lang w:val="en-US"/>
+        </w:rPr>
+        <w:t xml:space="preserve"> for</w:t>
+      </w:r>
+      <w:r>
+        <w:rPr>
+          <w:sz w:val="28"/>
+          <w:szCs w:val="28"/>
+          <w:lang w:val="en-US"/>
+        </w:rPr>
+        <w:t>, select, while, end while</w:t>
+      </w:r>
+    </w:p>
+    <w:p>
+      <w:pPr>
+        <w:rPr>
+          <w:sz w:val="28"/>
+          <w:szCs w:val="28"/>
+          <w:lang w:val="en-US"/>
+        </w:rPr>
+      </w:pPr>
+      <w:r>
+        <w:rPr>
+          <w:sz w:val="28"/>
+          <w:szCs w:val="28"/>
+          <w:lang w:val="en-US"/>
+        </w:rPr>
+        <w:t>return, yield, continue, break</w:t>
+      </w:r>
+    </w:p>
+    <w:p>
+      <w:pPr>
+        <w:rPr>
+          <w:sz w:val="28"/>
+          <w:szCs w:val="28"/>
+          <w:lang w:val="en-US"/>
+        </w:rPr>
+      </w:pPr>
+      <w:r>
+        <w:rPr>
+          <w:sz w:val="28"/>
+          <w:szCs w:val="28"/>
+          <w:lang w:val="en-US"/>
+        </w:rPr>
+        <w:t>false, true</w:t>
+      </w:r>
+    </w:p>
+    <w:p>
+      <w:pPr>
+        <w:rPr>
+          <w:sz w:val="28"/>
+          <w:szCs w:val="28"/>
+          <w:lang w:val="en-US"/>
+        </w:rPr>
+      </w:pPr>
+      <w:r>
+        <w:rPr>
+          <w:sz w:val="28"/>
+          <w:szCs w:val="28"/>
+          <w:lang w:val="en-US"/>
+        </w:rPr>
+        <w:t>array</w:t>
+      </w:r>
+      <w:r>
+        <w:rPr>
+          <w:sz w:val="28"/>
+          <w:szCs w:val="28"/>
+          <w:lang w:val="en-US"/>
+        </w:rPr>
+        <w:t xml:space="preserve">, </w:t>
+      </w:r>
+      <w:r>
+        <w:rPr>
+          <w:sz w:val="28"/>
+          <w:szCs w:val="28"/>
+          <w:lang w:val="en-US"/>
+        </w:rPr>
+        <w:t>of</w:t>
+      </w:r>
+      <w:r>
+        <w:rPr>
+          <w:sz w:val="28"/>
+          <w:szCs w:val="28"/>
+          <w:lang w:val="en-US"/>
+        </w:rPr>
+        <w:t xml:space="preserve"> </w:t>
+      </w:r>
+    </w:p>
+    <w:p>
+      <w:pPr>
+        <w:rPr>
+          <w:sz w:val="28"/>
+          <w:szCs w:val="28"/>
+          <w:lang w:val="en-US"/>
+        </w:rPr>
+      </w:pPr>
+      <w:r>
+        <w:rPr>
+          <w:sz w:val="28"/>
+          <w:szCs w:val="28"/>
+          <w:lang w:val="en-US"/>
+        </w:rPr>
         <w:t>\</w:t>
       </w:r>
-      <w:proofErr w:type="gramStart"/>
-      <w:r>
-        <w:rPr>
-          <w:sz w:val="28"/>
-          <w:szCs w:val="28"/>
-          <w:lang w:val="en-US"/>
-        </w:rPr>
-        <w:t>in</w:t>
-      </w:r>
-      <w:proofErr w:type="gramEnd"/>
-      <w:r>
-        <w:rPr>
-          <w:sz w:val="28"/>
-          <w:szCs w:val="28"/>
-          <w:lang w:val="en-US"/>
-        </w:rPr>
-        <w:t>, \intersection, \union</w:t>
-      </w:r>
-    </w:p>
-    <w:p>
-      <w:pPr>
-        <w:rPr>
-          <w:sz w:val="28"/>
-          <w:szCs w:val="28"/>
-          <w:lang w:val="en-US"/>
-        </w:rPr>
-      </w:pPr>
-      <w:r>
-        <w:rPr>
-          <w:sz w:val="28"/>
-          <w:szCs w:val="28"/>
-          <w:lang w:val="en-US"/>
-        </w:rPr>
-        <w:t xml:space="preserve">for, do, end for, </w:t>
-      </w:r>
-      <w:proofErr w:type="gramStart"/>
-      <w:r>
-        <w:rPr>
-          <w:sz w:val="28"/>
-          <w:szCs w:val="28"/>
-          <w:lang w:val="en-US"/>
-        </w:rPr>
-        <w:t>if,</w:t>
-      </w:r>
-      <w:proofErr w:type="gramEnd"/>
-      <w:r>
-        <w:rPr>
-          <w:sz w:val="28"/>
-          <w:szCs w:val="28"/>
-          <w:lang w:val="en-US"/>
-        </w:rPr>
-        <w:t xml:space="preserve"> then,</w:t>
-      </w:r>
-      <w:r>
-        <w:rPr>
-          <w:sz w:val="28"/>
-          <w:szCs w:val="28"/>
-          <w:lang w:val="en-US"/>
-        </w:rPr>
-        <w:t xml:space="preserve"> elseif, else,</w:t>
-      </w:r>
-      <w:r>
-        <w:rPr>
-          <w:sz w:val="28"/>
-          <w:szCs w:val="28"/>
-          <w:lang w:val="en-US"/>
-        </w:rPr>
-        <w:t xml:space="preserve"> </w:t>
-      </w:r>
-      <w:r>
-        <w:rPr>
-          <w:sz w:val="28"/>
-          <w:szCs w:val="28"/>
-          <w:lang w:val="en-US"/>
-        </w:rPr>
-        <w:t>end if, next</w:t>
-      </w:r>
-      <w:r>
-        <w:rPr>
-          <w:sz w:val="28"/>
-          <w:szCs w:val="28"/>
-          <w:lang w:val="en-US"/>
-        </w:rPr>
-        <w:t xml:space="preserve"> for</w:t>
-      </w:r>
-      <w:r>
-        <w:rPr>
-          <w:sz w:val="28"/>
-          <w:szCs w:val="28"/>
-          <w:lang w:val="en-US"/>
-        </w:rPr>
-        <w:t>, select, while, end while</w:t>
-      </w:r>
-    </w:p>
-    <w:p>
-      <w:pPr>
-        <w:rPr>
-          <w:sz w:val="28"/>
-          <w:szCs w:val="28"/>
-          <w:lang w:val="en-US"/>
-        </w:rPr>
-      </w:pPr>
-      <w:r>
-        <w:rPr>
-          <w:sz w:val="28"/>
-          <w:szCs w:val="28"/>
-          <w:lang w:val="en-US"/>
-        </w:rPr>
-        <w:t>return, yield, continue, break</w:t>
-      </w:r>
-    </w:p>
-    <w:p>
-      <w:pPr>
-        <w:rPr>
-          <w:sz w:val="28"/>
-          <w:szCs w:val="28"/>
-          <w:lang w:val="en-US"/>
-        </w:rPr>
-      </w:pPr>
-      <w:r>
-        <w:rPr>
-          <w:sz w:val="28"/>
-          <w:szCs w:val="28"/>
-          <w:lang w:val="en-US"/>
-        </w:rPr>
-        <w:t>false, true</w:t>
-      </w:r>
-    </w:p>
-    <w:p>
-      <w:pPr>
-        <w:rPr>
-          <w:sz w:val="28"/>
-          <w:szCs w:val="28"/>
-          <w:lang w:val="en-US"/>
-        </w:rPr>
-      </w:pPr>
-      <w:r>
-        <w:rPr>
-          <w:sz w:val="28"/>
-          <w:szCs w:val="28"/>
-          <w:lang w:val="en-US"/>
-        </w:rPr>
-        <w:t>array</w:t>
-      </w:r>
-      <w:r>
-        <w:rPr>
-          <w:sz w:val="28"/>
-          <w:szCs w:val="28"/>
-          <w:lang w:val="en-US"/>
-        </w:rPr>
-        <w:t xml:space="preserve">, </w:t>
-      </w:r>
-      <w:r>
-        <w:rPr>
-          <w:sz w:val="28"/>
-          <w:szCs w:val="28"/>
-          <w:lang w:val="en-US"/>
-        </w:rPr>
-        <w:t>of</w:t>
-      </w:r>
-      <w:r>
-        <w:rPr>
-          <w:sz w:val="28"/>
-          <w:szCs w:val="28"/>
-          <w:lang w:val="en-US"/>
-        </w:rPr>
-        <w:t xml:space="preserve"> </w:t>
-      </w:r>
-    </w:p>
-    <w:p>
-      <w:pPr>
-        <w:rPr>
-          <w:sz w:val="28"/>
-          <w:szCs w:val="28"/>
-          <w:lang w:val="en-US"/>
-        </w:rPr>
-      </w:pPr>
-      <w:r>
-        <w:rPr>
-          <w:sz w:val="28"/>
-          <w:szCs w:val="28"/>
-          <w:lang w:val="en-US"/>
-        </w:rPr>
-        <w:t>\</w:t>
-      </w:r>
-      <w:proofErr w:type="gramStart"/>
       <w:r>
         <w:rPr>
           <w:sz w:val="28"/>
@@ -1920,7 +1839,6 @@
         </w:rPr>
         <w:t>pointer</w:t>
       </w:r>
-      <w:proofErr w:type="gramEnd"/>
     </w:p>
     <w:p>
       <w:pPr>
@@ -2184,30 +2102,14 @@
           <w:sz w:val="28"/>
           <w:szCs w:val="28"/>
         </w:rPr>
-        <w:t xml:space="preserve">Левая </w:t>
-      </w:r>
-      <w:proofErr w:type="gramStart"/>
-      <w:r>
-        <w:rPr>
-          <w:sz w:val="28"/>
-          <w:szCs w:val="28"/>
-        </w:rPr>
-        <w:t xml:space="preserve">часть </w:t>
-      </w:r>
-      <w:r>
-        <w:rPr>
-          <w:sz w:val="28"/>
-          <w:szCs w:val="28"/>
-        </w:rPr>
-        <w:t>:</w:t>
-      </w:r>
-      <w:proofErr w:type="gramEnd"/>
-      <w:r>
-        <w:rPr>
-          <w:sz w:val="28"/>
-          <w:szCs w:val="28"/>
-        </w:rPr>
-        <w:t xml:space="preserve">= </w:t>
+        <w:t xml:space="preserve">Левая часть </w:t>
+      </w:r>
+      <w:r>
+        <w:rPr>
+          <w:sz w:val="28"/>
+          <w:szCs w:val="28"/>
+        </w:rPr>
+        <w:t xml:space="preserve">:= </w:t>
       </w:r>
       <w:r>
         <w:rPr>
@@ -3148,15 +3050,7 @@
           <w:sz w:val="28"/>
           <w:szCs w:val="28"/>
         </w:rPr>
-        <w:t xml:space="preserve"> </w:t>
-      </w:r>
-      <w:proofErr w:type="gramStart"/>
-      <w:r>
-        <w:rPr>
-          <w:sz w:val="28"/>
-          <w:szCs w:val="28"/>
-        </w:rPr>
-        <w:t xml:space="preserve">* </w:t>
+        <w:t xml:space="preserve"> * </w:t>
       </w:r>
       <w:r>
         <w:rPr>
@@ -3166,7 +3060,6 @@
         </w:rPr>
         <w:t>,</w:t>
       </w:r>
-      <w:proofErr w:type="gramEnd"/>
       <w:r>
         <w:rPr>
           <w:sz w:val="28"/>
@@ -3208,15 +3101,7 @@
           <w:sz w:val="28"/>
           <w:szCs w:val="28"/>
         </w:rPr>
-        <w:t xml:space="preserve"> </w:t>
-      </w:r>
-      <w:proofErr w:type="gramStart"/>
-      <w:r>
-        <w:rPr>
-          <w:sz w:val="28"/>
-          <w:szCs w:val="28"/>
-        </w:rPr>
-        <w:t xml:space="preserve">* </w:t>
+        <w:t xml:space="preserve"> * </w:t>
       </w:r>
       <w:r>
         <w:rPr>
@@ -3226,7 +3111,6 @@
         </w:rPr>
         <w:t>,</w:t>
       </w:r>
-      <w:proofErr w:type="gramEnd"/>
       <w:r>
         <w:rPr>
           <w:sz w:val="28"/>
@@ -3890,7 +3774,42 @@
           <w:sz w:val="28"/>
           <w:szCs w:val="28"/>
         </w:rPr>
-        <w:t xml:space="preserve"> Знак присвоения Выражение</w:t>
+        <w:t xml:space="preserve"> Знак присвоения </w:t>
+      </w:r>
+      <w:r>
+        <w:rPr>
+          <w:sz w:val="28"/>
+          <w:szCs w:val="28"/>
+        </w:rPr>
+        <w:t>(</w:t>
+      </w:r>
+      <w:r>
+        <w:rPr>
+          <w:sz w:val="28"/>
+          <w:szCs w:val="28"/>
+        </w:rPr>
+        <w:t>Выражение</w:t>
+      </w:r>
+      <w:r>
+        <w:rPr>
+          <w:sz w:val="28"/>
+          <w:szCs w:val="28"/>
+        </w:rPr>
+        <w:t xml:space="preserve"> | </w:t>
+      </w:r>
+      <w:r>
+        <w:rPr>
+          <w:sz w:val="28"/>
+          <w:szCs w:val="28"/>
+        </w:rPr>
+        <w:t>Переменная</w:t>
+      </w:r>
+      <w:r>
+        <w:rPr>
+          <w:sz w:val="28"/>
+          <w:szCs w:val="28"/>
+        </w:rPr>
+        <w:t>)</w:t>
       </w:r>
     </w:p>
     <w:p>
@@ -3992,7 +3911,6 @@
         </w:rPr>
         <w:t xml:space="preserve">&gt; </w:t>
       </w:r>
-      <w:proofErr w:type="gramStart"/>
       <w:r>
         <w:rPr>
           <w:sz w:val="28"/>
@@ -4005,15 +3923,7 @@
           <w:sz w:val="28"/>
           <w:szCs w:val="28"/>
         </w:rPr>
-        <w:t>:</w:t>
-      </w:r>
-      <w:proofErr w:type="gramEnd"/>
-      <w:r>
-        <w:rPr>
-          <w:sz w:val="28"/>
-          <w:szCs w:val="28"/>
-        </w:rPr>
-        <w:t xml:space="preserve"> </w:t>
+        <w:t xml:space="preserve">: </w:t>
       </w:r>
       <w:r>
         <w:rPr>
@@ -4154,23 +4064,15 @@
           <w:sz w:val="28"/>
           <w:szCs w:val="28"/>
         </w:rPr>
-        <w:t>В</w:t>
-      </w:r>
-      <w:r>
-        <w:rPr>
-          <w:sz w:val="28"/>
-          <w:szCs w:val="28"/>
-        </w:rPr>
-        <w:t>ыражение</w:t>
-      </w:r>
-      <w:r>
-        <w:rPr>
-          <w:sz w:val="28"/>
-          <w:szCs w:val="28"/>
-        </w:rPr>
-        <w:t xml:space="preserve"> </w:t>
-      </w:r>
-      <w:proofErr w:type="gramStart"/>
+        <w:t>Выходное значение</w:t>
+      </w:r>
+      <w:r>
+        <w:rPr>
+          <w:sz w:val="28"/>
+          <w:szCs w:val="28"/>
+        </w:rPr>
+        <w:t xml:space="preserve"> </w:t>
+      </w:r>
       <w:r>
         <w:rPr>
           <w:sz w:val="28"/>
@@ -4188,13 +4090,64 @@
         </w:rPr>
         <w:t>,</w:t>
       </w:r>
-      <w:proofErr w:type="gramEnd"/>
       <w:r>
         <w:rPr>
           <w:sz w:val="28"/>
           <w:szCs w:val="28"/>
         </w:rPr>
         <w:t>}</w:t>
+      </w:r>
+    </w:p>
+    <w:p>
+      <w:pPr>
+        <w:rPr>
+          <w:sz w:val="28"/>
+          <w:szCs w:val="28"/>
+        </w:rPr>
+      </w:pPr>
+      <w:r>
+        <w:rPr>
+          <w:sz w:val="28"/>
+          <w:szCs w:val="28"/>
+        </w:rPr>
+        <w:t>Выходное значение -</w:t>
+      </w:r>
+      <w:r>
+        <w:rPr>
+          <w:sz w:val="28"/>
+          <w:szCs w:val="28"/>
+        </w:rPr>
+        <w:t>&gt;</w:t>
+      </w:r>
+      <w:r>
+        <w:rPr>
+          <w:sz w:val="28"/>
+          <w:szCs w:val="28"/>
+          <w:lang w:val="en-US"/>
+        </w:rPr>
+        <w:t xml:space="preserve"> </w:t>
+      </w:r>
+      <w:r>
+        <w:rPr>
+          <w:sz w:val="28"/>
+          <w:szCs w:val="28"/>
+        </w:rPr>
+        <w:t xml:space="preserve">Выражение </w:t>
+      </w:r>
+      <w:r>
+        <w:rPr>
+          <w:sz w:val="28"/>
+          <w:szCs w:val="28"/>
+          <w:lang w:val="en-US"/>
+        </w:rPr>
+        <w:t xml:space="preserve">| </w:t>
+      </w:r>
+      <w:r>
+        <w:rPr>
+          <w:sz w:val="28"/>
+          <w:szCs w:val="28"/>
+        </w:rPr>
+        <w:t>Условие</w:t>
       </w:r>
     </w:p>
     <w:p>
@@ -4393,29 +4346,1294 @@
           <w:sz w:val="28"/>
           <w:szCs w:val="28"/>
         </w:rPr>
-        <w:t xml:space="preserve"> </w:t>
-      </w:r>
-      <w:proofErr w:type="gramStart"/>
-      <w:r>
-        <w:rPr>
-          <w:sz w:val="28"/>
-          <w:szCs w:val="28"/>
+        <w:t xml:space="preserve"> * </w:t>
+      </w:r>
+      <w:r>
+        <w:rPr>
+          <w:color w:val="FF0000"/>
+          <w:sz w:val="28"/>
+          <w:szCs w:val="28"/>
+        </w:rPr>
+        <w:t>,</w:t>
+      </w:r>
+      <w:r>
+        <w:rPr>
+          <w:sz w:val="28"/>
+          <w:szCs w:val="28"/>
+        </w:rPr>
+        <w:t>}</w:t>
+      </w:r>
+    </w:p>
+    <w:p>
+      <w:pPr>
+        <w:rPr>
+          <w:sz w:val="28"/>
+          <w:szCs w:val="28"/>
+        </w:rPr>
+      </w:pPr>
+      <w:r>
+        <w:rPr>
+          <w:sz w:val="28"/>
+          <w:szCs w:val="28"/>
+        </w:rPr>
+        <w:t>Переменная -</w:t>
+      </w:r>
+      <w:r>
+        <w:rPr>
+          <w:sz w:val="28"/>
+          <w:szCs w:val="28"/>
+        </w:rPr>
+        <w:t xml:space="preserve">&gt; </w:t>
+      </w:r>
+      <w:r>
+        <w:rPr>
+          <w:sz w:val="28"/>
+          <w:szCs w:val="28"/>
+        </w:rPr>
+        <w:t>Строка</w:t>
+      </w:r>
+    </w:p>
+    <w:p>
+      <w:pPr>
+        <w:rPr>
+          <w:sz w:val="28"/>
+          <w:szCs w:val="28"/>
+        </w:rPr>
+      </w:pPr>
+      <w:r>
+        <w:rPr>
+          <w:sz w:val="28"/>
+          <w:szCs w:val="28"/>
+        </w:rPr>
+        <w:t>Строка</w:t>
+      </w:r>
+      <w:r>
+        <w:rPr>
+          <w:sz w:val="28"/>
+          <w:szCs w:val="28"/>
+        </w:rPr>
+        <w:t xml:space="preserve"> -&gt; (</w:t>
+      </w:r>
+      <w:r>
+        <w:rPr>
+          <w:color w:val="FF0000"/>
+          <w:sz w:val="28"/>
+          <w:szCs w:val="28"/>
+          <w:lang w:val="en-US"/>
+        </w:rPr>
+        <w:t>a</w:t>
+      </w:r>
+      <w:r>
+        <w:rPr>
+          <w:color w:val="FF0000"/>
+          <w:sz w:val="28"/>
+          <w:szCs w:val="28"/>
+        </w:rPr>
+        <w:t xml:space="preserve"> </w:t>
+      </w:r>
+      <w:r>
+        <w:rPr>
+          <w:sz w:val="28"/>
+          <w:szCs w:val="28"/>
+        </w:rPr>
+        <w:t xml:space="preserve">| … | </w:t>
+      </w:r>
+      <w:r>
+        <w:rPr>
+          <w:color w:val="FF0000"/>
+          <w:sz w:val="28"/>
+          <w:szCs w:val="28"/>
+          <w:lang w:val="en-US"/>
+        </w:rPr>
+        <w:t>z</w:t>
+      </w:r>
+      <w:r>
+        <w:rPr>
+          <w:color w:val="FF0000"/>
+          <w:sz w:val="28"/>
+          <w:szCs w:val="28"/>
+        </w:rPr>
+        <w:t xml:space="preserve"> </w:t>
+      </w:r>
+      <w:r>
+        <w:rPr>
+          <w:sz w:val="28"/>
+          <w:szCs w:val="28"/>
+        </w:rPr>
+        <w:t xml:space="preserve">| </w:t>
+      </w:r>
+      <w:r>
+        <w:rPr>
+          <w:color w:val="FF0000"/>
+          <w:sz w:val="28"/>
+          <w:szCs w:val="28"/>
+          <w:lang w:val="en-US"/>
+        </w:rPr>
+        <w:t>A</w:t>
+      </w:r>
+      <w:r>
+        <w:rPr>
+          <w:color w:val="FF0000"/>
+          <w:sz w:val="28"/>
+          <w:szCs w:val="28"/>
+        </w:rPr>
+        <w:t xml:space="preserve"> </w:t>
+      </w:r>
+      <w:r>
+        <w:rPr>
+          <w:sz w:val="28"/>
+          <w:szCs w:val="28"/>
+        </w:rPr>
+        <w:t xml:space="preserve">| ... | </w:t>
+      </w:r>
+      <w:r>
+        <w:rPr>
+          <w:color w:val="FF0000"/>
+          <w:sz w:val="28"/>
+          <w:szCs w:val="28"/>
+          <w:lang w:val="en-US"/>
+        </w:rPr>
+        <w:t>Z</w:t>
+      </w:r>
+      <w:r>
+        <w:rPr>
+          <w:sz w:val="28"/>
+          <w:szCs w:val="28"/>
+        </w:rPr>
+        <w:t>)</w:t>
+      </w:r>
+      <w:r>
+        <w:rPr>
+          <w:color w:val="FF0000"/>
+          <w:sz w:val="28"/>
+          <w:szCs w:val="28"/>
+        </w:rPr>
+        <w:t xml:space="preserve"> </w:t>
+      </w:r>
+      <w:r>
+        <w:rPr>
+          <w:sz w:val="28"/>
+          <w:szCs w:val="28"/>
+        </w:rPr>
+        <w:t>{</w:t>
+      </w:r>
+      <w:r>
+        <w:rPr>
+          <w:color w:val="FF0000"/>
+          <w:sz w:val="28"/>
+          <w:szCs w:val="28"/>
+          <w:lang w:val="en-US"/>
+        </w:rPr>
+        <w:t>a</w:t>
+      </w:r>
+      <w:r>
+        <w:rPr>
+          <w:color w:val="FF0000"/>
+          <w:sz w:val="28"/>
+          <w:szCs w:val="28"/>
+        </w:rPr>
+        <w:t xml:space="preserve"> </w:t>
+      </w:r>
+      <w:r>
+        <w:rPr>
+          <w:sz w:val="28"/>
+          <w:szCs w:val="28"/>
+        </w:rPr>
+        <w:t xml:space="preserve">| … </w:t>
+      </w:r>
+      <w:r>
+        <w:rPr>
+          <w:sz w:val="28"/>
+          <w:szCs w:val="28"/>
+        </w:rPr>
+        <w:t xml:space="preserve">| </w:t>
+      </w:r>
+      <w:r>
+        <w:rPr>
+          <w:color w:val="FF0000"/>
+          <w:sz w:val="28"/>
+          <w:szCs w:val="28"/>
+          <w:lang w:val="en-US"/>
+        </w:rPr>
+        <w:t>z</w:t>
+      </w:r>
+      <w:r>
+        <w:rPr>
+          <w:color w:val="FF0000"/>
+          <w:sz w:val="28"/>
+          <w:szCs w:val="28"/>
+        </w:rPr>
+        <w:t xml:space="preserve"> </w:t>
+      </w:r>
+      <w:r>
+        <w:rPr>
+          <w:sz w:val="28"/>
+          <w:szCs w:val="28"/>
+        </w:rPr>
+        <w:t xml:space="preserve">| </w:t>
+      </w:r>
+      <w:r>
+        <w:rPr>
+          <w:color w:val="FF0000"/>
+          <w:sz w:val="28"/>
+          <w:szCs w:val="28"/>
+          <w:lang w:val="en-US"/>
+        </w:rPr>
+        <w:t>A</w:t>
+      </w:r>
+      <w:r>
+        <w:rPr>
+          <w:color w:val="FF0000"/>
+          <w:sz w:val="28"/>
+          <w:szCs w:val="28"/>
+        </w:rPr>
+        <w:t xml:space="preserve"> </w:t>
+      </w:r>
+      <w:r>
+        <w:rPr>
+          <w:sz w:val="28"/>
+          <w:szCs w:val="28"/>
+        </w:rPr>
+        <w:t xml:space="preserve">| … | </w:t>
+      </w:r>
+      <w:r>
+        <w:rPr>
+          <w:color w:val="FF0000"/>
+          <w:sz w:val="28"/>
+          <w:szCs w:val="28"/>
+          <w:lang w:val="en-US"/>
+        </w:rPr>
+        <w:t>Z</w:t>
+      </w:r>
+      <w:r>
+        <w:rPr>
+          <w:color w:val="FF0000"/>
+          <w:sz w:val="28"/>
+          <w:szCs w:val="28"/>
+        </w:rPr>
+        <w:t xml:space="preserve"> </w:t>
+      </w:r>
+      <w:r>
+        <w:rPr>
+          <w:sz w:val="28"/>
+          <w:szCs w:val="28"/>
+        </w:rPr>
+        <w:t xml:space="preserve">| </w:t>
+      </w:r>
+      <w:r>
+        <w:rPr>
+          <w:color w:val="FF0000"/>
+          <w:sz w:val="28"/>
+          <w:szCs w:val="28"/>
+        </w:rPr>
+        <w:t xml:space="preserve">0 </w:t>
+      </w:r>
+      <w:r>
+        <w:rPr>
+          <w:sz w:val="28"/>
+          <w:szCs w:val="28"/>
+        </w:rPr>
+        <w:t xml:space="preserve">| … </w:t>
+      </w:r>
+      <w:r>
+        <w:rPr>
+          <w:sz w:val="28"/>
+          <w:szCs w:val="28"/>
+        </w:rPr>
+        <w:t xml:space="preserve">| </w:t>
+      </w:r>
+      <w:r>
+        <w:rPr>
+          <w:color w:val="FF0000"/>
+          <w:sz w:val="28"/>
+          <w:szCs w:val="28"/>
+        </w:rPr>
+        <w:t xml:space="preserve">9 </w:t>
+      </w:r>
+      <w:r>
+        <w:rPr>
+          <w:sz w:val="28"/>
+          <w:szCs w:val="28"/>
+        </w:rPr>
+        <w:t>}</w:t>
+      </w:r>
+    </w:p>
+    <w:p>
+      <w:pPr>
+        <w:rPr>
+          <w:sz w:val="28"/>
+          <w:szCs w:val="28"/>
+        </w:rPr>
+      </w:pPr>
+      <w:r>
+        <w:rPr>
+          <w:sz w:val="28"/>
+          <w:szCs w:val="28"/>
+        </w:rPr>
+        <w:t>Математическое выражение -</w:t>
+      </w:r>
+      <w:r>
+        <w:rPr>
+          <w:sz w:val="28"/>
+          <w:szCs w:val="28"/>
+        </w:rPr>
+        <w:t xml:space="preserve">&gt; </w:t>
+      </w:r>
+      <w:r>
+        <w:rPr>
+          <w:color w:val="FF0000"/>
+          <w:sz w:val="28"/>
+          <w:szCs w:val="28"/>
+        </w:rPr>
+        <w:t>$</w:t>
+      </w:r>
+      <w:r>
+        <w:rPr>
+          <w:sz w:val="28"/>
+          <w:szCs w:val="28"/>
+        </w:rPr>
+        <w:t xml:space="preserve"> </w:t>
+      </w:r>
+      <w:r>
+        <w:rPr>
+          <w:sz w:val="28"/>
+          <w:szCs w:val="28"/>
+        </w:rPr>
+        <w:t>Строка</w:t>
+      </w:r>
+      <w:r>
+        <w:rPr>
+          <w:sz w:val="28"/>
+          <w:szCs w:val="28"/>
+        </w:rPr>
+        <w:t xml:space="preserve"> </w:t>
+      </w:r>
+      <w:r>
+        <w:rPr>
+          <w:color w:val="FF0000"/>
+          <w:sz w:val="28"/>
+          <w:szCs w:val="28"/>
+        </w:rPr>
+        <w:t>$</w:t>
+      </w:r>
+      <w:r>
+        <w:rPr>
+          <w:color w:val="FF0000"/>
+          <w:sz w:val="28"/>
+          <w:szCs w:val="28"/>
+        </w:rPr>
+        <w:t xml:space="preserve"> </w:t>
+      </w:r>
+      <w:r>
+        <w:rPr>
+          <w:sz w:val="28"/>
+          <w:szCs w:val="28"/>
+        </w:rPr>
+        <w:t xml:space="preserve">// </w:t>
+      </w:r>
+      <w:r>
+        <w:rPr>
+          <w:sz w:val="28"/>
+          <w:szCs w:val="28"/>
+        </w:rPr>
+        <w:t>Просто выражение</w:t>
+      </w:r>
+    </w:p>
+    <w:p>
+      <w:pPr>
+        <w:rPr>
+          <w:sz w:val="28"/>
+          <w:szCs w:val="28"/>
+        </w:rPr>
+      </w:pPr>
+      <w:r>
+        <w:rPr>
+          <w:sz w:val="28"/>
+          <w:szCs w:val="28"/>
+        </w:rPr>
+        <w:t>ИЛИ</w:t>
+      </w:r>
+    </w:p>
+    <w:p>
+      <w:pPr>
+        <w:rPr>
+          <w:sz w:val="28"/>
+          <w:szCs w:val="28"/>
+          <w:u w:val="single"/>
+        </w:rPr>
+      </w:pPr>
+      <w:r>
+        <w:rPr>
+          <w:sz w:val="28"/>
+          <w:szCs w:val="28"/>
+          <w:u w:val="single"/>
+        </w:rPr>
+        <w:lastRenderedPageBreak/>
+        <w:t>Математическое выражение -&gt; (Префиксное выражение | Постфиксное выражение | Бинарное выражение</w:t>
+      </w:r>
+      <w:r>
+        <w:rPr>
+          <w:sz w:val="28"/>
+          <w:szCs w:val="28"/>
+          <w:u w:val="single"/>
+        </w:rPr>
+        <w:t xml:space="preserve"> | Переменная</w:t>
+      </w:r>
+      <w:r>
+        <w:rPr>
+          <w:sz w:val="28"/>
+          <w:szCs w:val="28"/>
+          <w:u w:val="single"/>
+        </w:rPr>
+        <w:t xml:space="preserve"> | Определенное значение</w:t>
+      </w:r>
+      <w:r>
+        <w:rPr>
+          <w:sz w:val="28"/>
+          <w:szCs w:val="28"/>
+          <w:u w:val="single"/>
+        </w:rPr>
+        <w:t xml:space="preserve">) | </w:t>
+      </w:r>
+    </w:p>
+    <w:p>
+      <w:pPr>
+        <w:rPr>
+          <w:color w:val="FF0000"/>
+          <w:sz w:val="28"/>
+          <w:szCs w:val="28"/>
+          <w:u w:val="single"/>
+        </w:rPr>
+      </w:pPr>
+      <w:r>
+        <w:rPr>
+          <w:color w:val="FF0000"/>
+          <w:sz w:val="28"/>
+          <w:szCs w:val="28"/>
+          <w:u w:val="single"/>
+        </w:rPr>
+        <w:t>(</w:t>
+      </w:r>
+      <w:r>
+        <w:rPr>
+          <w:sz w:val="28"/>
+          <w:szCs w:val="28"/>
+          <w:u w:val="single"/>
+        </w:rPr>
+        <w:t xml:space="preserve"> (Префиксное выражение | Постфиксное выражение | Бинарное выражение</w:t>
+      </w:r>
+      <w:r>
+        <w:rPr>
+          <w:sz w:val="28"/>
+          <w:szCs w:val="28"/>
+          <w:u w:val="single"/>
+        </w:rPr>
+        <w:t xml:space="preserve"> | Переменная</w:t>
+      </w:r>
+      <w:r>
+        <w:rPr>
+          <w:sz w:val="28"/>
+          <w:szCs w:val="28"/>
+          <w:u w:val="single"/>
+        </w:rPr>
+        <w:t xml:space="preserve">) </w:t>
+      </w:r>
+      <w:r>
+        <w:rPr>
+          <w:color w:val="FF0000"/>
+          <w:sz w:val="28"/>
+          <w:szCs w:val="28"/>
+          <w:u w:val="single"/>
+        </w:rPr>
+        <w:t>)</w:t>
+      </w:r>
+    </w:p>
+    <w:p>
+      <w:pPr>
+        <w:rPr>
+          <w:sz w:val="28"/>
+          <w:szCs w:val="28"/>
+          <w:u w:val="single"/>
+        </w:rPr>
+      </w:pPr>
+      <w:r>
+        <w:rPr>
+          <w:sz w:val="28"/>
+          <w:szCs w:val="28"/>
+          <w:u w:val="single"/>
+        </w:rPr>
+        <w:t xml:space="preserve">Префиксное выражение -&gt; </w:t>
+      </w:r>
+      <w:r>
+        <w:rPr>
+          <w:sz w:val="28"/>
+          <w:szCs w:val="28"/>
+          <w:u w:val="single"/>
+        </w:rPr>
+        <w:t>Префиксный</w:t>
+      </w:r>
+      <w:r>
+        <w:rPr>
+          <w:sz w:val="28"/>
+          <w:szCs w:val="28"/>
+          <w:u w:val="single"/>
+        </w:rPr>
+        <w:t xml:space="preserve"> оператор Математическое выражение</w:t>
+      </w:r>
+    </w:p>
+    <w:p>
+      <w:pPr>
+        <w:rPr>
+          <w:sz w:val="28"/>
+          <w:szCs w:val="28"/>
+          <w:u w:val="single"/>
+        </w:rPr>
+      </w:pPr>
+      <w:r>
+        <w:rPr>
+          <w:sz w:val="28"/>
+          <w:szCs w:val="28"/>
+          <w:u w:val="single"/>
+        </w:rPr>
+        <w:t>Постфиксное выражение -&gt; Математическое выражение Постфиксный оператор</w:t>
+      </w:r>
+    </w:p>
+    <w:p>
+      <w:pPr>
+        <w:rPr>
+          <w:sz w:val="28"/>
+          <w:szCs w:val="28"/>
+          <w:u w:val="single"/>
+        </w:rPr>
+      </w:pPr>
+      <w:r>
+        <w:rPr>
+          <w:sz w:val="28"/>
+          <w:szCs w:val="28"/>
+          <w:u w:val="single"/>
+        </w:rPr>
+        <w:t>Бинарное выражение -&gt; Математическое выражение Бинарный оператор Математическое выражение</w:t>
+      </w:r>
+    </w:p>
+    <w:p>
+      <w:pPr>
+        <w:rPr>
+          <w:color w:val="FF0000"/>
+          <w:sz w:val="28"/>
+          <w:szCs w:val="28"/>
+          <w:u w:val="single"/>
+        </w:rPr>
+      </w:pPr>
+      <w:r>
+        <w:rPr>
+          <w:sz w:val="28"/>
+          <w:szCs w:val="28"/>
+          <w:u w:val="single"/>
+        </w:rPr>
+        <w:t xml:space="preserve">Определённое значение -&gt; Булево значение | </w:t>
+      </w:r>
+      <w:r>
+        <w:rPr>
+          <w:color w:val="FF0000"/>
+          <w:sz w:val="28"/>
+          <w:szCs w:val="28"/>
+          <w:u w:val="single"/>
+          <w:lang w:val="en-US"/>
+        </w:rPr>
+        <w:t>nil</w:t>
+      </w:r>
+    </w:p>
+    <w:p>
+      <w:pPr>
+        <w:rPr>
+          <w:sz w:val="28"/>
+          <w:szCs w:val="28"/>
+          <w:u w:val="single"/>
+        </w:rPr>
+      </w:pPr>
+      <w:r>
+        <w:rPr>
+          <w:sz w:val="28"/>
+          <w:szCs w:val="28"/>
+          <w:u w:val="single"/>
+        </w:rPr>
+        <w:t xml:space="preserve">Булево значение -&gt; </w:t>
+      </w:r>
+      <w:r>
+        <w:rPr>
+          <w:color w:val="FF0000"/>
+          <w:sz w:val="28"/>
+          <w:szCs w:val="28"/>
+          <w:u w:val="single"/>
+          <w:lang w:val="en-US"/>
+        </w:rPr>
+        <w:t>False</w:t>
+      </w:r>
+      <w:r>
+        <w:rPr>
+          <w:color w:val="FF0000"/>
+          <w:sz w:val="28"/>
+          <w:szCs w:val="28"/>
+          <w:u w:val="single"/>
+        </w:rPr>
+        <w:t xml:space="preserve"> </w:t>
+      </w:r>
+      <w:r>
+        <w:rPr>
+          <w:sz w:val="28"/>
+          <w:szCs w:val="28"/>
+          <w:u w:val="single"/>
+        </w:rPr>
+        <w:t>|</w:t>
+      </w:r>
+      <w:r>
+        <w:rPr>
+          <w:color w:val="FF0000"/>
+          <w:sz w:val="28"/>
+          <w:szCs w:val="28"/>
+          <w:u w:val="single"/>
+        </w:rPr>
+        <w:t xml:space="preserve"> </w:t>
+      </w:r>
+      <w:r>
+        <w:rPr>
+          <w:color w:val="FF0000"/>
+          <w:sz w:val="28"/>
+          <w:szCs w:val="28"/>
+          <w:u w:val="single"/>
+          <w:lang w:val="en-US"/>
+        </w:rPr>
+        <w:t>True</w:t>
+      </w:r>
+    </w:p>
+    <w:p>
+      <w:pPr>
+        <w:rPr>
+          <w:color w:val="FF0000"/>
+          <w:sz w:val="28"/>
+          <w:szCs w:val="28"/>
+          <w:u w:val="single"/>
+        </w:rPr>
+      </w:pPr>
+      <w:r>
+        <w:rPr>
+          <w:sz w:val="28"/>
+          <w:szCs w:val="28"/>
+          <w:u w:val="single"/>
+        </w:rPr>
+        <w:t xml:space="preserve">Префиксный оператор -&gt; </w:t>
+      </w:r>
+      <w:r>
+        <w:rPr>
+          <w:color w:val="FF0000"/>
+          <w:sz w:val="28"/>
+          <w:szCs w:val="28"/>
+          <w:u w:val="single"/>
+        </w:rPr>
+        <w:t>-</w:t>
+      </w:r>
+    </w:p>
+    <w:p>
+      <w:pPr>
+        <w:rPr>
+          <w:color w:val="FF0000"/>
+          <w:sz w:val="28"/>
+          <w:szCs w:val="28"/>
+          <w:u w:val="single"/>
+        </w:rPr>
+      </w:pPr>
+      <w:r>
+        <w:rPr>
+          <w:color w:val="000000" w:themeColor="text1"/>
+          <w:sz w:val="28"/>
+          <w:szCs w:val="28"/>
+          <w:u w:val="single"/>
+        </w:rPr>
+        <w:t xml:space="preserve">Постфиксный оператор -&gt; </w:t>
+      </w:r>
+      <w:r>
+        <w:rPr>
+          <w:color w:val="FF0000"/>
+          <w:sz w:val="28"/>
+          <w:szCs w:val="28"/>
+          <w:u w:val="single"/>
+        </w:rPr>
+        <w:t>!</w:t>
+      </w:r>
+    </w:p>
+    <w:p>
+      <w:pPr>
+        <w:rPr>
+          <w:sz w:val="28"/>
+          <w:szCs w:val="28"/>
+          <w:u w:val="single"/>
+        </w:rPr>
+      </w:pPr>
+      <w:r>
+        <w:rPr>
+          <w:sz w:val="28"/>
+          <w:szCs w:val="28"/>
+          <w:u w:val="single"/>
+        </w:rPr>
+        <w:t xml:space="preserve">Бинарный оператор -&gt; </w:t>
+      </w:r>
+      <w:r>
+        <w:rPr>
+          <w:color w:val="FF0000"/>
+          <w:sz w:val="28"/>
+          <w:szCs w:val="28"/>
+          <w:u w:val="single"/>
+        </w:rPr>
+        <w:t>+</w:t>
+      </w:r>
+      <w:r>
+        <w:rPr>
+          <w:sz w:val="28"/>
+          <w:szCs w:val="28"/>
+          <w:u w:val="single"/>
+        </w:rPr>
+        <w:t xml:space="preserve"> | </w:t>
+      </w:r>
+      <w:r>
+        <w:rPr>
+          <w:color w:val="FF0000"/>
+          <w:sz w:val="28"/>
+          <w:szCs w:val="28"/>
+          <w:u w:val="single"/>
+        </w:rPr>
+        <w:t xml:space="preserve">- </w:t>
+      </w:r>
+      <w:r>
+        <w:rPr>
+          <w:sz w:val="28"/>
+          <w:szCs w:val="28"/>
+          <w:u w:val="single"/>
+        </w:rPr>
+        <w:t xml:space="preserve">| </w:t>
+      </w:r>
+      <w:r>
+        <w:rPr>
+          <w:color w:val="FF0000"/>
+          <w:sz w:val="28"/>
+          <w:szCs w:val="28"/>
+          <w:u w:val="single"/>
         </w:rPr>
         <w:t xml:space="preserve">* </w:t>
       </w:r>
       <w:r>
         <w:rPr>
-          <w:color w:val="FF0000"/>
-          <w:sz w:val="28"/>
-          <w:szCs w:val="28"/>
-        </w:rPr>
-        <w:t>,</w:t>
-      </w:r>
-      <w:proofErr w:type="gramEnd"/>
-      <w:r>
-        <w:rPr>
-          <w:sz w:val="28"/>
-          <w:szCs w:val="28"/>
+          <w:sz w:val="28"/>
+          <w:szCs w:val="28"/>
+          <w:u w:val="single"/>
+        </w:rPr>
+        <w:t xml:space="preserve">| </w:t>
+      </w:r>
+      <w:r>
+        <w:rPr>
+          <w:color w:val="FF0000"/>
+          <w:sz w:val="28"/>
+          <w:szCs w:val="28"/>
+          <w:u w:val="single"/>
+        </w:rPr>
+        <w:t xml:space="preserve">\ </w:t>
+      </w:r>
+      <w:r>
+        <w:rPr>
+          <w:sz w:val="28"/>
+          <w:szCs w:val="28"/>
+          <w:u w:val="single"/>
+        </w:rPr>
+        <w:t xml:space="preserve">| </w:t>
+      </w:r>
+      <w:r>
+        <w:rPr>
+          <w:color w:val="FF0000"/>
+          <w:sz w:val="28"/>
+          <w:szCs w:val="28"/>
+          <w:u w:val="single"/>
+        </w:rPr>
+        <w:t xml:space="preserve">% </w:t>
+      </w:r>
+      <w:r>
+        <w:rPr>
+          <w:sz w:val="28"/>
+          <w:szCs w:val="28"/>
+          <w:u w:val="single"/>
+        </w:rPr>
+        <w:t xml:space="preserve">| </w:t>
+      </w:r>
+      <w:r>
+        <w:rPr>
+          <w:color w:val="FF0000"/>
+          <w:sz w:val="28"/>
+          <w:szCs w:val="28"/>
+          <w:u w:val="single"/>
+        </w:rPr>
+        <w:t>\</w:t>
+      </w:r>
+      <w:r>
+        <w:rPr>
+          <w:color w:val="FF0000"/>
+          <w:sz w:val="28"/>
+          <w:szCs w:val="28"/>
+          <w:u w:val="single"/>
+          <w:lang w:val="en-US"/>
+        </w:rPr>
+        <w:t>intersection</w:t>
+      </w:r>
+      <w:r>
+        <w:rPr>
+          <w:color w:val="FF0000"/>
+          <w:sz w:val="28"/>
+          <w:szCs w:val="28"/>
+          <w:u w:val="single"/>
+        </w:rPr>
+        <w:t xml:space="preserve"> </w:t>
+      </w:r>
+      <w:r>
+        <w:rPr>
+          <w:sz w:val="28"/>
+          <w:szCs w:val="28"/>
+          <w:u w:val="single"/>
+        </w:rPr>
+        <w:t xml:space="preserve">| </w:t>
+      </w:r>
+      <w:r>
+        <w:rPr>
+          <w:color w:val="FF0000"/>
+          <w:sz w:val="28"/>
+          <w:szCs w:val="28"/>
+          <w:u w:val="single"/>
+        </w:rPr>
+        <w:t>\</w:t>
+      </w:r>
+      <w:r>
+        <w:rPr>
+          <w:color w:val="FF0000"/>
+          <w:sz w:val="28"/>
+          <w:szCs w:val="28"/>
+          <w:u w:val="single"/>
+          <w:lang w:val="en-US"/>
+        </w:rPr>
+        <w:t>union</w:t>
+      </w:r>
+      <w:r>
+        <w:rPr>
+          <w:color w:val="FF0000"/>
+          <w:sz w:val="28"/>
+          <w:szCs w:val="28"/>
+          <w:u w:val="single"/>
+        </w:rPr>
+        <w:t xml:space="preserve"> </w:t>
+      </w:r>
+      <w:r>
+        <w:rPr>
+          <w:sz w:val="28"/>
+          <w:szCs w:val="28"/>
+          <w:u w:val="single"/>
+        </w:rPr>
+        <w:t>|</w:t>
+      </w:r>
+      <w:r>
+        <w:rPr>
+          <w:sz w:val="28"/>
+          <w:szCs w:val="28"/>
+          <w:u w:val="single"/>
+        </w:rPr>
+        <w:t xml:space="preserve"> </w:t>
+      </w:r>
+      <w:r>
+        <w:rPr>
+          <w:sz w:val="28"/>
+          <w:szCs w:val="28"/>
+          <w:u w:val="single"/>
+        </w:rPr>
+        <w:t>Отношение порядка | Отношение включения</w:t>
+      </w:r>
+    </w:p>
+    <w:p>
+      <w:pPr>
+        <w:rPr>
+          <w:sz w:val="28"/>
+          <w:szCs w:val="28"/>
+        </w:rPr>
+      </w:pPr>
+      <w:r>
+        <w:rPr>
+          <w:sz w:val="28"/>
+          <w:szCs w:val="28"/>
+        </w:rPr>
+        <w:t>Оператор</w:t>
+      </w:r>
+      <w:r>
+        <w:rPr>
+          <w:sz w:val="28"/>
+          <w:szCs w:val="28"/>
+        </w:rPr>
+        <w:t xml:space="preserve"> </w:t>
+      </w:r>
+      <w:r>
+        <w:rPr>
+          <w:sz w:val="28"/>
+          <w:szCs w:val="28"/>
+        </w:rPr>
+        <w:t>цикла</w:t>
+      </w:r>
+      <w:r>
+        <w:rPr>
+          <w:sz w:val="28"/>
+          <w:szCs w:val="28"/>
+        </w:rPr>
+        <w:t xml:space="preserve"> -&gt; </w:t>
+      </w:r>
+      <w:r>
+        <w:rPr>
+          <w:color w:val="FF0000"/>
+          <w:sz w:val="28"/>
+          <w:szCs w:val="28"/>
+          <w:lang w:val="en-US"/>
+        </w:rPr>
+        <w:t>while</w:t>
+      </w:r>
+      <w:r>
+        <w:rPr>
+          <w:color w:val="FF0000"/>
+          <w:sz w:val="28"/>
+          <w:szCs w:val="28"/>
+        </w:rPr>
+        <w:t xml:space="preserve"> </w:t>
+      </w:r>
+      <w:r>
+        <w:rPr>
+          <w:sz w:val="28"/>
+          <w:szCs w:val="28"/>
+        </w:rPr>
+        <w:t>Условие</w:t>
+      </w:r>
+      <w:r>
+        <w:rPr>
+          <w:sz w:val="28"/>
+          <w:szCs w:val="28"/>
+        </w:rPr>
+        <w:t xml:space="preserve"> </w:t>
+      </w:r>
+      <w:r>
+        <w:rPr>
+          <w:color w:val="FF0000"/>
+          <w:sz w:val="28"/>
+          <w:szCs w:val="28"/>
+          <w:lang w:val="en-US"/>
+        </w:rPr>
+        <w:t>do</w:t>
+      </w:r>
+      <w:r>
+        <w:rPr>
+          <w:color w:val="FF0000"/>
+          <w:sz w:val="28"/>
+          <w:szCs w:val="28"/>
+        </w:rPr>
+        <w:t xml:space="preserve"> </w:t>
+      </w:r>
+      <w:r>
+        <w:rPr>
+          <w:sz w:val="28"/>
+          <w:szCs w:val="28"/>
+        </w:rPr>
+        <w:t>Тело</w:t>
+      </w:r>
+      <w:r>
+        <w:rPr>
+          <w:sz w:val="28"/>
+          <w:szCs w:val="28"/>
+        </w:rPr>
+        <w:t xml:space="preserve"> </w:t>
+      </w:r>
+      <w:r>
+        <w:rPr>
+          <w:color w:val="FF0000"/>
+          <w:sz w:val="28"/>
+          <w:szCs w:val="28"/>
+          <w:lang w:val="en-US"/>
+        </w:rPr>
+        <w:t>end</w:t>
+      </w:r>
+      <w:r>
+        <w:rPr>
+          <w:color w:val="FF0000"/>
+          <w:sz w:val="28"/>
+          <w:szCs w:val="28"/>
+        </w:rPr>
+        <w:t xml:space="preserve"> </w:t>
+      </w:r>
+      <w:r>
+        <w:rPr>
+          <w:color w:val="FF0000"/>
+          <w:sz w:val="28"/>
+          <w:szCs w:val="28"/>
+          <w:lang w:val="en-US"/>
+        </w:rPr>
+        <w:t>while</w:t>
+      </w:r>
+      <w:r>
+        <w:rPr>
+          <w:color w:val="FF0000"/>
+          <w:sz w:val="28"/>
+          <w:szCs w:val="28"/>
+        </w:rPr>
+        <w:t xml:space="preserve"> </w:t>
+      </w:r>
+      <w:r>
+        <w:rPr>
+          <w:sz w:val="28"/>
+          <w:szCs w:val="28"/>
+        </w:rPr>
+        <w:t>|</w:t>
+      </w:r>
+    </w:p>
+    <w:p>
+      <w:pPr>
+        <w:rPr>
+          <w:sz w:val="28"/>
+          <w:szCs w:val="28"/>
+          <w:lang w:val="en-US"/>
+        </w:rPr>
+      </w:pPr>
+      <w:r>
+        <w:rPr>
+          <w:color w:val="FF0000"/>
+          <w:sz w:val="28"/>
+          <w:szCs w:val="28"/>
+          <w:lang w:val="en-US"/>
+        </w:rPr>
+        <w:t xml:space="preserve">for </w:t>
+      </w:r>
+      <w:r>
+        <w:rPr>
+          <w:sz w:val="28"/>
+          <w:szCs w:val="28"/>
+        </w:rPr>
+        <w:t>Условие</w:t>
+      </w:r>
+      <w:r>
+        <w:rPr>
+          <w:sz w:val="28"/>
+          <w:szCs w:val="28"/>
+          <w:lang w:val="en-US"/>
+        </w:rPr>
+        <w:t xml:space="preserve"> </w:t>
+      </w:r>
+      <w:r>
+        <w:rPr>
+          <w:color w:val="FF0000"/>
+          <w:sz w:val="28"/>
+          <w:szCs w:val="28"/>
+          <w:lang w:val="en-US"/>
+        </w:rPr>
+        <w:t xml:space="preserve">do </w:t>
+      </w:r>
+      <w:r>
+        <w:rPr>
+          <w:sz w:val="28"/>
+          <w:szCs w:val="28"/>
+        </w:rPr>
+        <w:t>Тело</w:t>
+      </w:r>
+      <w:r>
+        <w:rPr>
+          <w:sz w:val="28"/>
+          <w:szCs w:val="28"/>
+          <w:lang w:val="en-US"/>
+        </w:rPr>
+        <w:t xml:space="preserve"> </w:t>
+      </w:r>
+      <w:r>
+        <w:rPr>
+          <w:color w:val="FF0000"/>
+          <w:sz w:val="28"/>
+          <w:szCs w:val="28"/>
+          <w:lang w:val="en-US"/>
+        </w:rPr>
+        <w:t xml:space="preserve">end </w:t>
+      </w:r>
+      <w:r>
+        <w:rPr>
+          <w:color w:val="FF0000"/>
+          <w:sz w:val="28"/>
+          <w:szCs w:val="28"/>
+          <w:lang w:val="en-US"/>
+        </w:rPr>
+        <w:t>for</w:t>
+      </w:r>
+    </w:p>
+    <w:p>
+      <w:pPr>
+        <w:rPr>
+          <w:sz w:val="28"/>
+          <w:szCs w:val="28"/>
+          <w:lang w:val="en-US"/>
+        </w:rPr>
+      </w:pPr>
+      <w:r>
+        <w:rPr>
+          <w:sz w:val="28"/>
+          <w:szCs w:val="28"/>
+        </w:rPr>
+        <w:t>Условие</w:t>
+      </w:r>
+      <w:r>
+        <w:rPr>
+          <w:sz w:val="28"/>
+          <w:szCs w:val="28"/>
+          <w:lang w:val="en-US"/>
+        </w:rPr>
+        <w:t xml:space="preserve"> -&gt; {</w:t>
+      </w:r>
+      <w:r>
+        <w:rPr>
+          <w:sz w:val="28"/>
+          <w:szCs w:val="28"/>
+        </w:rPr>
+        <w:t>Одиночное</w:t>
+      </w:r>
+      <w:r>
+        <w:rPr>
+          <w:sz w:val="28"/>
+          <w:szCs w:val="28"/>
+          <w:lang w:val="en-US"/>
+        </w:rPr>
+        <w:t xml:space="preserve"> </w:t>
+      </w:r>
+      <w:r>
+        <w:rPr>
+          <w:sz w:val="28"/>
+          <w:szCs w:val="28"/>
+        </w:rPr>
+        <w:t>условие</w:t>
+      </w:r>
+      <w:r>
+        <w:rPr>
+          <w:sz w:val="28"/>
+          <w:szCs w:val="28"/>
+          <w:lang w:val="en-US"/>
+        </w:rPr>
+        <w:t xml:space="preserve"> </w:t>
+      </w:r>
+      <w:r>
+        <w:rPr>
+          <w:sz w:val="28"/>
+          <w:szCs w:val="28"/>
+          <w:lang w:val="en-US"/>
+        </w:rPr>
+        <w:t>* (</w:t>
+      </w:r>
+      <w:r>
+        <w:rPr>
+          <w:color w:val="FF0000"/>
+          <w:sz w:val="28"/>
+          <w:szCs w:val="28"/>
+          <w:lang w:val="en-US"/>
+        </w:rPr>
+        <w:t>and</w:t>
+      </w:r>
+      <w:r>
+        <w:rPr>
+          <w:color w:val="FF0000"/>
+          <w:sz w:val="28"/>
+          <w:szCs w:val="28"/>
+          <w:lang w:val="en-US"/>
+        </w:rPr>
+        <w:t xml:space="preserve"> </w:t>
+      </w:r>
+      <w:r>
+        <w:rPr>
+          <w:sz w:val="28"/>
+          <w:szCs w:val="28"/>
+          <w:lang w:val="en-US"/>
+        </w:rPr>
+        <w:t>|</w:t>
+      </w:r>
+      <w:r>
+        <w:rPr>
+          <w:color w:val="FF0000"/>
+          <w:sz w:val="28"/>
+          <w:szCs w:val="28"/>
+          <w:lang w:val="en-US"/>
+        </w:rPr>
+        <w:t xml:space="preserve"> &amp; </w:t>
+      </w:r>
+      <w:r>
+        <w:rPr>
+          <w:sz w:val="28"/>
+          <w:szCs w:val="28"/>
+          <w:lang w:val="en-US"/>
+        </w:rPr>
+        <w:t xml:space="preserve">| </w:t>
+      </w:r>
+      <w:r>
+        <w:rPr>
+          <w:color w:val="FF0000"/>
+          <w:sz w:val="28"/>
+          <w:szCs w:val="28"/>
+          <w:lang w:val="en-US"/>
+        </w:rPr>
+        <w:t>or</w:t>
+      </w:r>
+      <w:r>
+        <w:rPr>
+          <w:sz w:val="28"/>
+          <w:szCs w:val="28"/>
+          <w:lang w:val="en-US"/>
+        </w:rPr>
+        <w:t xml:space="preserve"> | </w:t>
+      </w:r>
+      <w:r>
+        <w:rPr>
+          <w:color w:val="FF0000"/>
+          <w:sz w:val="28"/>
+          <w:szCs w:val="28"/>
+          <w:lang w:val="en-US"/>
+        </w:rPr>
+        <w:t>|</w:t>
+      </w:r>
+      <w:r>
+        <w:rPr>
+          <w:color w:val="FF0000"/>
+          <w:sz w:val="28"/>
+          <w:szCs w:val="28"/>
+          <w:lang w:val="en-US"/>
+        </w:rPr>
+        <w:t xml:space="preserve"> </w:t>
+      </w:r>
+      <w:r>
+        <w:rPr>
+          <w:sz w:val="28"/>
+          <w:szCs w:val="28"/>
+          <w:lang w:val="en-US"/>
+        </w:rPr>
+        <w:t>|</w:t>
+      </w:r>
+      <w:r>
+        <w:rPr>
+          <w:color w:val="FF0000"/>
+          <w:sz w:val="28"/>
+          <w:szCs w:val="28"/>
+          <w:lang w:val="en-US"/>
+        </w:rPr>
+        <w:t xml:space="preserve"> xor</w:t>
+      </w:r>
+      <w:r>
+        <w:rPr>
+          <w:sz w:val="28"/>
+          <w:szCs w:val="28"/>
+          <w:lang w:val="en-US"/>
+        </w:rPr>
+        <w:t xml:space="preserve">) </w:t>
+      </w:r>
+      <w:r>
+        <w:rPr>
+          <w:sz w:val="28"/>
+          <w:szCs w:val="28"/>
+          <w:lang w:val="en-US"/>
         </w:rPr>
         <w:t>}</w:t>
       </w:r>
@@ -4432,7 +5650,7 @@
           <w:sz w:val="28"/>
           <w:szCs w:val="28"/>
         </w:rPr>
-        <w:t>Переменная -</w:t>
+        <w:t>Одиночное условие -</w:t>
       </w:r>
       <w:r>
         <w:rPr>
@@ -4446,70 +5664,7 @@
           <w:sz w:val="28"/>
           <w:szCs w:val="28"/>
         </w:rPr>
-        <w:t>Строка</w:t>
-      </w:r>
-    </w:p>
-    <w:p>
-      <w:pPr>
-        <w:rPr>
-          <w:sz w:val="28"/>
-          <w:szCs w:val="28"/>
-        </w:rPr>
-      </w:pPr>
-      <w:r>
-        <w:rPr>
-          <w:sz w:val="28"/>
-          <w:szCs w:val="28"/>
-        </w:rPr>
-        <w:t>Строка</w:t>
-      </w:r>
-      <w:r>
-        <w:rPr>
-          <w:sz w:val="28"/>
-          <w:szCs w:val="28"/>
-        </w:rPr>
-        <w:t xml:space="preserve"> -&gt; (</w:t>
-      </w:r>
-      <w:r>
-        <w:rPr>
-          <w:color w:val="FF0000"/>
-          <w:sz w:val="28"/>
-          <w:szCs w:val="28"/>
-          <w:lang w:val="en-US"/>
-        </w:rPr>
-        <w:t>a</w:t>
-      </w:r>
-      <w:r>
-        <w:rPr>
-          <w:color w:val="FF0000"/>
-          <w:sz w:val="28"/>
-          <w:szCs w:val="28"/>
-        </w:rPr>
-        <w:t xml:space="preserve"> </w:t>
-      </w:r>
-      <w:r>
-        <w:rPr>
-          <w:sz w:val="28"/>
-          <w:szCs w:val="28"/>
-        </w:rPr>
-        <w:t xml:space="preserve">| … | </w:t>
-      </w:r>
-      <w:r>
-        <w:rPr>
-          <w:color w:val="FF0000"/>
-          <w:sz w:val="28"/>
-          <w:szCs w:val="28"/>
-          <w:lang w:val="en-US"/>
-        </w:rPr>
-        <w:t>z</w:t>
-      </w:r>
-      <w:r>
-        <w:rPr>
-          <w:color w:val="FF0000"/>
-          <w:sz w:val="28"/>
-          <w:szCs w:val="28"/>
-        </w:rPr>
-        <w:t xml:space="preserve"> </w:t>
+        <w:t xml:space="preserve">Булево значение </w:t>
       </w:r>
       <w:r>
         <w:rPr>
@@ -4520,36 +5675,159 @@
       </w:r>
       <w:r>
         <w:rPr>
-          <w:color w:val="FF0000"/>
-          <w:sz w:val="28"/>
-          <w:szCs w:val="28"/>
-          <w:lang w:val="en-US"/>
-        </w:rPr>
-        <w:t>A</w:t>
-      </w:r>
-      <w:r>
-        <w:rPr>
-          <w:color w:val="FF0000"/>
-          <w:sz w:val="28"/>
-          <w:szCs w:val="28"/>
-        </w:rPr>
-        <w:t xml:space="preserve"> </w:t>
-      </w:r>
-      <w:r>
-        <w:rPr>
-          <w:sz w:val="28"/>
-          <w:szCs w:val="28"/>
-        </w:rPr>
-        <w:t xml:space="preserve">| ... | </w:t>
-      </w:r>
-      <w:r>
-        <w:rPr>
-          <w:color w:val="FF0000"/>
-          <w:sz w:val="28"/>
-          <w:szCs w:val="28"/>
-          <w:lang w:val="en-US"/>
-        </w:rPr>
-        <w:t>Z</w:t>
+          <w:sz w:val="28"/>
+          <w:szCs w:val="28"/>
+        </w:rPr>
+        <w:t xml:space="preserve">Отношение порядка </w:t>
+      </w:r>
+      <w:r>
+        <w:rPr>
+          <w:sz w:val="28"/>
+          <w:szCs w:val="28"/>
+        </w:rPr>
+        <w:t xml:space="preserve">| </w:t>
+      </w:r>
+      <w:r>
+        <w:rPr>
+          <w:sz w:val="28"/>
+          <w:szCs w:val="28"/>
+        </w:rPr>
+        <w:t>Отношение включения</w:t>
+      </w:r>
+    </w:p>
+    <w:p>
+      <w:pPr>
+        <w:rPr>
+          <w:sz w:val="28"/>
+          <w:szCs w:val="28"/>
+        </w:rPr>
+      </w:pPr>
+      <w:r>
+        <w:rPr>
+          <w:sz w:val="28"/>
+          <w:szCs w:val="28"/>
+        </w:rPr>
+        <w:t xml:space="preserve">Отношение порядка </w:t>
+      </w:r>
+      <w:r>
+        <w:rPr>
+          <w:sz w:val="28"/>
+          <w:szCs w:val="28"/>
+        </w:rPr>
+        <w:t xml:space="preserve">-&gt; </w:t>
+      </w:r>
+      <w:r>
+        <w:rPr>
+          <w:sz w:val="28"/>
+          <w:szCs w:val="28"/>
+        </w:rPr>
+        <w:t xml:space="preserve">Математическое выражение </w:t>
+      </w:r>
+      <w:r>
+        <w:rPr>
+          <w:sz w:val="28"/>
+          <w:szCs w:val="28"/>
+        </w:rPr>
+        <w:t>(</w:t>
+      </w:r>
+      <w:r>
+        <w:rPr>
+          <w:color w:val="FF0000"/>
+          <w:sz w:val="28"/>
+          <w:szCs w:val="28"/>
+        </w:rPr>
+        <w:t>=</w:t>
+      </w:r>
+      <w:r>
+        <w:rPr>
+          <w:color w:val="FF0000"/>
+          <w:sz w:val="28"/>
+          <w:szCs w:val="28"/>
+        </w:rPr>
+        <w:t xml:space="preserve"> </w:t>
+      </w:r>
+      <w:r>
+        <w:rPr>
+          <w:sz w:val="28"/>
+          <w:szCs w:val="28"/>
+        </w:rPr>
+        <w:t>|</w:t>
+      </w:r>
+      <w:r>
+        <w:rPr>
+          <w:color w:val="FF0000"/>
+          <w:sz w:val="28"/>
+          <w:szCs w:val="28"/>
+        </w:rPr>
+        <w:t xml:space="preserve"> !=</w:t>
+      </w:r>
+      <w:r>
+        <w:rPr>
+          <w:color w:val="FF0000"/>
+          <w:sz w:val="28"/>
+          <w:szCs w:val="28"/>
+        </w:rPr>
+        <w:t xml:space="preserve"> </w:t>
+      </w:r>
+      <w:r>
+        <w:rPr>
+          <w:sz w:val="28"/>
+          <w:szCs w:val="28"/>
+        </w:rPr>
+        <w:t xml:space="preserve">| </w:t>
+      </w:r>
+      <w:r>
+        <w:rPr>
+          <w:color w:val="FF0000"/>
+          <w:sz w:val="28"/>
+          <w:szCs w:val="28"/>
+        </w:rPr>
+        <w:t xml:space="preserve">&lt; </w:t>
+      </w:r>
+      <w:r>
+        <w:rPr>
+          <w:sz w:val="28"/>
+          <w:szCs w:val="28"/>
+        </w:rPr>
+        <w:t xml:space="preserve">| </w:t>
+      </w:r>
+      <w:r>
+        <w:rPr>
+          <w:color w:val="FF0000"/>
+          <w:sz w:val="28"/>
+          <w:szCs w:val="28"/>
+        </w:rPr>
+        <w:t xml:space="preserve">&gt; </w:t>
+      </w:r>
+      <w:r>
+        <w:rPr>
+          <w:sz w:val="28"/>
+          <w:szCs w:val="28"/>
+        </w:rPr>
+        <w:t xml:space="preserve">| </w:t>
+      </w:r>
+      <w:r>
+        <w:rPr>
+          <w:color w:val="FF0000"/>
+          <w:sz w:val="28"/>
+          <w:szCs w:val="28"/>
+        </w:rPr>
+        <w:t xml:space="preserve">&lt;= </w:t>
+      </w:r>
+      <w:r>
+        <w:rPr>
+          <w:sz w:val="28"/>
+          <w:szCs w:val="28"/>
+        </w:rPr>
+        <w:t xml:space="preserve">| </w:t>
+      </w:r>
+      <w:r>
+        <w:rPr>
+          <w:color w:val="FF0000"/>
+          <w:sz w:val="28"/>
+          <w:szCs w:val="28"/>
+        </w:rPr>
+        <w:t>&gt;=</w:t>
       </w:r>
       <w:r>
         <w:rPr>
@@ -4571,164 +5849,83 @@
           <w:sz w:val="28"/>
           <w:szCs w:val="28"/>
         </w:rPr>
-        <w:t>{</w:t>
-      </w:r>
-      <w:r>
-        <w:rPr>
-          <w:color w:val="FF0000"/>
-          <w:sz w:val="28"/>
-          <w:szCs w:val="28"/>
-          <w:lang w:val="en-US"/>
-        </w:rPr>
-        <w:t>a</w:t>
-      </w:r>
-      <w:r>
-        <w:rPr>
-          <w:color w:val="FF0000"/>
-          <w:sz w:val="28"/>
-          <w:szCs w:val="28"/>
-        </w:rPr>
-        <w:t xml:space="preserve"> </w:t>
-      </w:r>
-      <w:r>
-        <w:rPr>
-          <w:sz w:val="28"/>
-          <w:szCs w:val="28"/>
-        </w:rPr>
-        <w:t xml:space="preserve">| … </w:t>
-      </w:r>
-      <w:r>
-        <w:rPr>
-          <w:sz w:val="28"/>
-          <w:szCs w:val="28"/>
-        </w:rPr>
-        <w:t xml:space="preserve">| </w:t>
-      </w:r>
-      <w:r>
-        <w:rPr>
-          <w:color w:val="FF0000"/>
-          <w:sz w:val="28"/>
-          <w:szCs w:val="28"/>
-          <w:lang w:val="en-US"/>
-        </w:rPr>
-        <w:t>z</w:t>
-      </w:r>
-      <w:r>
-        <w:rPr>
-          <w:color w:val="FF0000"/>
-          <w:sz w:val="28"/>
-          <w:szCs w:val="28"/>
-        </w:rPr>
-        <w:t xml:space="preserve"> </w:t>
-      </w:r>
-      <w:r>
-        <w:rPr>
-          <w:sz w:val="28"/>
-          <w:szCs w:val="28"/>
-        </w:rPr>
-        <w:t xml:space="preserve">| </w:t>
-      </w:r>
-      <w:r>
-        <w:rPr>
-          <w:color w:val="FF0000"/>
-          <w:sz w:val="28"/>
-          <w:szCs w:val="28"/>
-          <w:lang w:val="en-US"/>
-        </w:rPr>
-        <w:t>A</w:t>
-      </w:r>
-      <w:r>
-        <w:rPr>
-          <w:color w:val="FF0000"/>
-          <w:sz w:val="28"/>
-          <w:szCs w:val="28"/>
-        </w:rPr>
-        <w:t xml:space="preserve"> </w:t>
-      </w:r>
-      <w:r>
-        <w:rPr>
-          <w:sz w:val="28"/>
-          <w:szCs w:val="28"/>
-        </w:rPr>
-        <w:t xml:space="preserve">| … | </w:t>
-      </w:r>
-      <w:r>
-        <w:rPr>
-          <w:color w:val="FF0000"/>
-          <w:sz w:val="28"/>
-          <w:szCs w:val="28"/>
-          <w:lang w:val="en-US"/>
-        </w:rPr>
-        <w:t>Z</w:t>
-      </w:r>
-      <w:r>
-        <w:rPr>
-          <w:color w:val="FF0000"/>
-          <w:sz w:val="28"/>
-          <w:szCs w:val="28"/>
-        </w:rPr>
-        <w:t xml:space="preserve"> </w:t>
-      </w:r>
-      <w:r>
-        <w:rPr>
-          <w:sz w:val="28"/>
-          <w:szCs w:val="28"/>
-        </w:rPr>
-        <w:t xml:space="preserve">| </w:t>
-      </w:r>
-      <w:r>
-        <w:rPr>
-          <w:color w:val="FF0000"/>
-          <w:sz w:val="28"/>
-          <w:szCs w:val="28"/>
-        </w:rPr>
-        <w:t xml:space="preserve">0 </w:t>
-      </w:r>
-      <w:r>
-        <w:rPr>
-          <w:sz w:val="28"/>
-          <w:szCs w:val="28"/>
-        </w:rPr>
-        <w:t xml:space="preserve">| … </w:t>
-      </w:r>
-      <w:r>
-        <w:rPr>
-          <w:sz w:val="28"/>
-          <w:szCs w:val="28"/>
-        </w:rPr>
-        <w:t xml:space="preserve">| </w:t>
-      </w:r>
-      <w:proofErr w:type="gramStart"/>
-      <w:r>
-        <w:rPr>
-          <w:color w:val="FF0000"/>
-          <w:sz w:val="28"/>
-          <w:szCs w:val="28"/>
-        </w:rPr>
-        <w:t xml:space="preserve">9 </w:t>
-      </w:r>
-      <w:r>
-        <w:rPr>
-          <w:sz w:val="28"/>
-          <w:szCs w:val="28"/>
-        </w:rPr>
-        <w:t>}</w:t>
-      </w:r>
-      <w:proofErr w:type="gramEnd"/>
-    </w:p>
-    <w:p>
-      <w:pPr>
-        <w:rPr>
-          <w:sz w:val="28"/>
-          <w:szCs w:val="28"/>
-        </w:rPr>
-      </w:pPr>
-      <w:r>
-        <w:rPr>
-          <w:sz w:val="28"/>
-          <w:szCs w:val="28"/>
-        </w:rPr>
-        <w:t>Математическое выражение -</w:t>
+        <w:t>Математическое выражение</w:t>
+      </w:r>
+    </w:p>
+    <w:p>
+      <w:pPr>
+        <w:rPr>
+          <w:sz w:val="28"/>
+          <w:szCs w:val="28"/>
+        </w:rPr>
+      </w:pPr>
+      <w:r>
+        <w:rPr>
+          <w:sz w:val="28"/>
+          <w:szCs w:val="28"/>
+        </w:rPr>
+        <w:t xml:space="preserve">Отношение включения </w:t>
+      </w:r>
+      <w:r>
+        <w:rPr>
+          <w:sz w:val="28"/>
+          <w:szCs w:val="28"/>
+        </w:rPr>
+        <w:t xml:space="preserve">-&gt; </w:t>
+      </w:r>
+      <w:r>
+        <w:rPr>
+          <w:sz w:val="28"/>
+          <w:szCs w:val="28"/>
+        </w:rPr>
+        <w:t xml:space="preserve">Переменная </w:t>
+      </w:r>
+      <w:r>
+        <w:rPr>
+          <w:color w:val="FF0000"/>
+          <w:sz w:val="28"/>
+          <w:szCs w:val="28"/>
+        </w:rPr>
+        <w:t>\</w:t>
+      </w:r>
+      <w:r>
+        <w:rPr>
+          <w:color w:val="FF0000"/>
+          <w:sz w:val="28"/>
+          <w:szCs w:val="28"/>
+          <w:lang w:val="en-US"/>
+        </w:rPr>
+        <w:t>in</w:t>
+      </w:r>
+      <w:r>
+        <w:rPr>
+          <w:sz w:val="28"/>
+          <w:szCs w:val="28"/>
+        </w:rPr>
+        <w:t xml:space="preserve"> </w:t>
+      </w:r>
+      <w:r>
+        <w:rPr>
+          <w:sz w:val="28"/>
+          <w:szCs w:val="28"/>
+        </w:rPr>
+        <w:t>Математическое выражение</w:t>
+      </w:r>
+    </w:p>
+    <w:p>
+      <w:pPr>
+        <w:rPr>
+          <w:color w:val="FF0000"/>
+          <w:sz w:val="28"/>
+          <w:szCs w:val="28"/>
+        </w:rPr>
+      </w:pPr>
+      <w:r>
+        <w:rPr>
+          <w:sz w:val="28"/>
+          <w:szCs w:val="28"/>
+        </w:rPr>
+        <w:t>Условный оператор -</w:t>
       </w:r>
       <w:r>
         <w:rPr>
@@ -4742,668 +5939,33 @@
           <w:color w:val="FF0000"/>
           <w:sz w:val="28"/>
           <w:szCs w:val="28"/>
-        </w:rPr>
-        <w:t>$</w:t>
-      </w:r>
-      <w:r>
-        <w:rPr>
-          <w:sz w:val="28"/>
-          <w:szCs w:val="28"/>
-        </w:rPr>
-        <w:t xml:space="preserve"> </w:t>
-      </w:r>
-      <w:r>
-        <w:rPr>
-          <w:sz w:val="28"/>
-          <w:szCs w:val="28"/>
-        </w:rPr>
-        <w:t>Строка</w:t>
-      </w:r>
-      <w:r>
-        <w:rPr>
-          <w:sz w:val="28"/>
-          <w:szCs w:val="28"/>
-        </w:rPr>
-        <w:t xml:space="preserve"> </w:t>
-      </w:r>
-      <w:r>
-        <w:rPr>
-          <w:color w:val="FF0000"/>
-          <w:sz w:val="28"/>
-          <w:szCs w:val="28"/>
-        </w:rPr>
-        <w:t>$</w:t>
-      </w:r>
-      <w:r>
-        <w:rPr>
-          <w:color w:val="FF0000"/>
-          <w:sz w:val="28"/>
-          <w:szCs w:val="28"/>
-        </w:rPr>
-        <w:t xml:space="preserve"> </w:t>
-      </w:r>
-      <w:r>
-        <w:rPr>
-          <w:sz w:val="28"/>
-          <w:szCs w:val="28"/>
-        </w:rPr>
-        <w:t xml:space="preserve">// </w:t>
-      </w:r>
-      <w:r>
-        <w:rPr>
-          <w:sz w:val="28"/>
-          <w:szCs w:val="28"/>
-        </w:rPr>
-        <w:t>Просто выражение</w:t>
-      </w:r>
-    </w:p>
-    <w:p>
-      <w:pPr>
-        <w:rPr>
-          <w:sz w:val="28"/>
-          <w:szCs w:val="28"/>
-        </w:rPr>
-      </w:pPr>
-      <w:r>
-        <w:rPr>
-          <w:sz w:val="28"/>
-          <w:szCs w:val="28"/>
-        </w:rPr>
-        <w:t>ИЛИ</w:t>
-      </w:r>
-    </w:p>
-    <w:p>
-      <w:pPr>
-        <w:rPr>
-          <w:sz w:val="28"/>
-          <w:szCs w:val="28"/>
-          <w:u w:val="single"/>
-        </w:rPr>
-      </w:pPr>
-      <w:r>
-        <w:rPr>
-          <w:sz w:val="28"/>
-          <w:szCs w:val="28"/>
-          <w:u w:val="single"/>
-        </w:rPr>
-        <w:t>Математическое выражение -&gt; (Префиксное выражение | Постфиксное выражение | Бинарное выражение</w:t>
-      </w:r>
-      <w:r>
-        <w:rPr>
-          <w:sz w:val="28"/>
-          <w:szCs w:val="28"/>
-          <w:u w:val="single"/>
-        </w:rPr>
-        <w:t xml:space="preserve"> | Переменная</w:t>
-      </w:r>
-      <w:r>
-        <w:rPr>
-          <w:sz w:val="28"/>
-          <w:szCs w:val="28"/>
-          <w:u w:val="single"/>
-        </w:rPr>
-        <w:t xml:space="preserve"> | Определенное значение</w:t>
-      </w:r>
-      <w:r>
-        <w:rPr>
-          <w:sz w:val="28"/>
-          <w:szCs w:val="28"/>
-          <w:u w:val="single"/>
-        </w:rPr>
-        <w:t xml:space="preserve">) | </w:t>
-      </w:r>
-    </w:p>
-    <w:p>
-      <w:pPr>
-        <w:rPr>
-          <w:color w:val="FF0000"/>
-          <w:sz w:val="28"/>
-          <w:szCs w:val="28"/>
-          <w:u w:val="single"/>
-        </w:rPr>
-      </w:pPr>
-      <w:proofErr w:type="gramStart"/>
-      <w:r>
-        <w:rPr>
-          <w:color w:val="FF0000"/>
-          <w:sz w:val="28"/>
-          <w:szCs w:val="28"/>
-          <w:u w:val="single"/>
-        </w:rPr>
-        <w:lastRenderedPageBreak/>
-        <w:t>(</w:t>
-      </w:r>
-      <w:r>
-        <w:rPr>
-          <w:sz w:val="28"/>
-          <w:szCs w:val="28"/>
-          <w:u w:val="single"/>
-        </w:rPr>
-        <w:t xml:space="preserve"> (</w:t>
-      </w:r>
-      <w:proofErr w:type="gramEnd"/>
-      <w:r>
-        <w:rPr>
-          <w:sz w:val="28"/>
-          <w:szCs w:val="28"/>
-          <w:u w:val="single"/>
-        </w:rPr>
-        <w:t>Префиксное выражение | Постфиксное выражение | Бинарное выражение</w:t>
-      </w:r>
-      <w:r>
-        <w:rPr>
-          <w:sz w:val="28"/>
-          <w:szCs w:val="28"/>
-          <w:u w:val="single"/>
-        </w:rPr>
-        <w:t xml:space="preserve"> | Переменная</w:t>
-      </w:r>
-      <w:r>
-        <w:rPr>
-          <w:sz w:val="28"/>
-          <w:szCs w:val="28"/>
-          <w:u w:val="single"/>
-        </w:rPr>
-        <w:t xml:space="preserve">) </w:t>
-      </w:r>
-      <w:r>
-        <w:rPr>
-          <w:color w:val="FF0000"/>
-          <w:sz w:val="28"/>
-          <w:szCs w:val="28"/>
-          <w:u w:val="single"/>
-        </w:rPr>
-        <w:t>)</w:t>
-      </w:r>
-    </w:p>
-    <w:p>
-      <w:pPr>
-        <w:rPr>
-          <w:sz w:val="28"/>
-          <w:szCs w:val="28"/>
-          <w:u w:val="single"/>
-        </w:rPr>
-      </w:pPr>
-      <w:r>
-        <w:rPr>
-          <w:sz w:val="28"/>
-          <w:szCs w:val="28"/>
-          <w:u w:val="single"/>
-        </w:rPr>
-        <w:t xml:space="preserve">Префиксное выражение -&gt; </w:t>
-      </w:r>
-      <w:r>
-        <w:rPr>
-          <w:sz w:val="28"/>
-          <w:szCs w:val="28"/>
-          <w:u w:val="single"/>
-        </w:rPr>
-        <w:t>Префиксный</w:t>
-      </w:r>
-      <w:r>
-        <w:rPr>
-          <w:sz w:val="28"/>
-          <w:szCs w:val="28"/>
-          <w:u w:val="single"/>
-        </w:rPr>
-        <w:t xml:space="preserve"> оператор Математическое выражение</w:t>
-      </w:r>
-    </w:p>
-    <w:p>
-      <w:pPr>
-        <w:rPr>
-          <w:sz w:val="28"/>
-          <w:szCs w:val="28"/>
-          <w:u w:val="single"/>
-        </w:rPr>
-      </w:pPr>
-      <w:r>
-        <w:rPr>
-          <w:sz w:val="28"/>
-          <w:szCs w:val="28"/>
-          <w:u w:val="single"/>
-        </w:rPr>
-        <w:t>Постфиксное выражение -&gt; Математическое выражение Постфиксный оператор</w:t>
-      </w:r>
-    </w:p>
-    <w:p>
-      <w:pPr>
-        <w:rPr>
-          <w:sz w:val="28"/>
-          <w:szCs w:val="28"/>
-          <w:u w:val="single"/>
-        </w:rPr>
-      </w:pPr>
-      <w:r>
-        <w:rPr>
-          <w:sz w:val="28"/>
-          <w:szCs w:val="28"/>
-          <w:u w:val="single"/>
-        </w:rPr>
-        <w:t>Бинарное выражение -&gt; Математическое выражение Бинарный оператор Математическое выражение</w:t>
-      </w:r>
-    </w:p>
-    <w:p>
-      <w:pPr>
-        <w:rPr>
-          <w:color w:val="FF0000"/>
-          <w:sz w:val="28"/>
-          <w:szCs w:val="28"/>
-          <w:u w:val="single"/>
-        </w:rPr>
-      </w:pPr>
-      <w:r>
-        <w:rPr>
-          <w:sz w:val="28"/>
-          <w:szCs w:val="28"/>
-          <w:u w:val="single"/>
-        </w:rPr>
-        <w:t xml:space="preserve">Определённое значение -&gt; Булево значение | </w:t>
-      </w:r>
-      <w:r>
-        <w:rPr>
-          <w:color w:val="FF0000"/>
-          <w:sz w:val="28"/>
-          <w:szCs w:val="28"/>
-          <w:u w:val="single"/>
-          <w:lang w:val="en-US"/>
-        </w:rPr>
-        <w:t>nil</w:t>
-      </w:r>
-    </w:p>
-    <w:p>
-      <w:pPr>
-        <w:rPr>
-          <w:sz w:val="28"/>
-          <w:szCs w:val="28"/>
-          <w:u w:val="single"/>
-        </w:rPr>
-      </w:pPr>
-      <w:r>
-        <w:rPr>
-          <w:sz w:val="28"/>
-          <w:szCs w:val="28"/>
-          <w:u w:val="single"/>
-        </w:rPr>
-        <w:t xml:space="preserve">Булево значение -&gt; </w:t>
-      </w:r>
-      <w:r>
-        <w:rPr>
-          <w:color w:val="FF0000"/>
-          <w:sz w:val="28"/>
-          <w:szCs w:val="28"/>
-          <w:u w:val="single"/>
-          <w:lang w:val="en-US"/>
-        </w:rPr>
-        <w:t>False</w:t>
-      </w:r>
-      <w:r>
-        <w:rPr>
-          <w:color w:val="FF0000"/>
-          <w:sz w:val="28"/>
-          <w:szCs w:val="28"/>
-          <w:u w:val="single"/>
-        </w:rPr>
-        <w:t xml:space="preserve"> </w:t>
-      </w:r>
-      <w:r>
-        <w:rPr>
-          <w:sz w:val="28"/>
-          <w:szCs w:val="28"/>
-          <w:u w:val="single"/>
-        </w:rPr>
-        <w:t>|</w:t>
-      </w:r>
-      <w:r>
-        <w:rPr>
-          <w:color w:val="FF0000"/>
-          <w:sz w:val="28"/>
-          <w:szCs w:val="28"/>
-          <w:u w:val="single"/>
-        </w:rPr>
-        <w:t xml:space="preserve"> </w:t>
-      </w:r>
-      <w:r>
-        <w:rPr>
-          <w:color w:val="FF0000"/>
-          <w:sz w:val="28"/>
-          <w:szCs w:val="28"/>
-          <w:u w:val="single"/>
-          <w:lang w:val="en-US"/>
-        </w:rPr>
-        <w:t>True</w:t>
-      </w:r>
-    </w:p>
-    <w:p>
-      <w:pPr>
-        <w:rPr>
-          <w:color w:val="FF0000"/>
-          <w:sz w:val="28"/>
-          <w:szCs w:val="28"/>
-          <w:u w:val="single"/>
-        </w:rPr>
-      </w:pPr>
-      <w:r>
-        <w:rPr>
-          <w:sz w:val="28"/>
-          <w:szCs w:val="28"/>
-          <w:u w:val="single"/>
-        </w:rPr>
-        <w:t xml:space="preserve">Префиксный оператор -&gt; </w:t>
-      </w:r>
-      <w:r>
-        <w:rPr>
-          <w:color w:val="FF0000"/>
-          <w:sz w:val="28"/>
-          <w:szCs w:val="28"/>
-          <w:u w:val="single"/>
-        </w:rPr>
-        <w:t>-</w:t>
-      </w:r>
-    </w:p>
-    <w:p>
-      <w:pPr>
-        <w:rPr>
-          <w:color w:val="FF0000"/>
-          <w:sz w:val="28"/>
-          <w:szCs w:val="28"/>
-          <w:u w:val="single"/>
-        </w:rPr>
-      </w:pPr>
-      <w:r>
-        <w:rPr>
-          <w:color w:val="000000" w:themeColor="text1"/>
-          <w:sz w:val="28"/>
-          <w:szCs w:val="28"/>
-          <w:u w:val="single"/>
-        </w:rPr>
-        <w:t>Постфиксный оператор -</w:t>
-      </w:r>
-      <w:proofErr w:type="gramStart"/>
-      <w:r>
-        <w:rPr>
-          <w:color w:val="000000" w:themeColor="text1"/>
-          <w:sz w:val="28"/>
-          <w:szCs w:val="28"/>
-          <w:u w:val="single"/>
-        </w:rPr>
-        <w:t xml:space="preserve">&gt; </w:t>
-      </w:r>
-      <w:r>
-        <w:rPr>
-          <w:color w:val="FF0000"/>
-          <w:sz w:val="28"/>
-          <w:szCs w:val="28"/>
-          <w:u w:val="single"/>
-        </w:rPr>
-        <w:t>!</w:t>
-      </w:r>
-      <w:proofErr w:type="gramEnd"/>
-    </w:p>
-    <w:p>
-      <w:pPr>
-        <w:rPr>
-          <w:sz w:val="28"/>
-          <w:szCs w:val="28"/>
-          <w:u w:val="single"/>
-        </w:rPr>
-      </w:pPr>
-      <w:r>
-        <w:rPr>
-          <w:sz w:val="28"/>
-          <w:szCs w:val="28"/>
-          <w:u w:val="single"/>
-        </w:rPr>
-        <w:t xml:space="preserve">Бинарный оператор -&gt; </w:t>
-      </w:r>
-      <w:r>
-        <w:rPr>
-          <w:color w:val="FF0000"/>
-          <w:sz w:val="28"/>
-          <w:szCs w:val="28"/>
-          <w:u w:val="single"/>
-        </w:rPr>
-        <w:t>+</w:t>
-      </w:r>
-      <w:r>
-        <w:rPr>
-          <w:sz w:val="28"/>
-          <w:szCs w:val="28"/>
-          <w:u w:val="single"/>
-        </w:rPr>
-        <w:t xml:space="preserve"> | </w:t>
-      </w:r>
-      <w:r>
-        <w:rPr>
-          <w:color w:val="FF0000"/>
-          <w:sz w:val="28"/>
-          <w:szCs w:val="28"/>
-          <w:u w:val="single"/>
-        </w:rPr>
-        <w:t xml:space="preserve">- </w:t>
-      </w:r>
-      <w:r>
-        <w:rPr>
-          <w:sz w:val="28"/>
-          <w:szCs w:val="28"/>
-          <w:u w:val="single"/>
-        </w:rPr>
-        <w:t xml:space="preserve">| </w:t>
-      </w:r>
-      <w:r>
-        <w:rPr>
-          <w:color w:val="FF0000"/>
-          <w:sz w:val="28"/>
-          <w:szCs w:val="28"/>
-          <w:u w:val="single"/>
-        </w:rPr>
-        <w:t xml:space="preserve">* </w:t>
-      </w:r>
-      <w:r>
-        <w:rPr>
-          <w:sz w:val="28"/>
-          <w:szCs w:val="28"/>
-          <w:u w:val="single"/>
-        </w:rPr>
-        <w:t xml:space="preserve">| </w:t>
-      </w:r>
-      <w:r>
-        <w:rPr>
-          <w:color w:val="FF0000"/>
-          <w:sz w:val="28"/>
-          <w:szCs w:val="28"/>
-          <w:u w:val="single"/>
-        </w:rPr>
-        <w:t xml:space="preserve">\ </w:t>
-      </w:r>
-      <w:r>
-        <w:rPr>
-          <w:sz w:val="28"/>
-          <w:szCs w:val="28"/>
-          <w:u w:val="single"/>
-        </w:rPr>
-        <w:t xml:space="preserve">| </w:t>
-      </w:r>
-      <w:r>
-        <w:rPr>
-          <w:color w:val="FF0000"/>
-          <w:sz w:val="28"/>
-          <w:szCs w:val="28"/>
-          <w:u w:val="single"/>
-        </w:rPr>
-        <w:t xml:space="preserve">% </w:t>
-      </w:r>
-      <w:r>
-        <w:rPr>
-          <w:sz w:val="28"/>
-          <w:szCs w:val="28"/>
-          <w:u w:val="single"/>
-        </w:rPr>
-        <w:t xml:space="preserve">| </w:t>
-      </w:r>
-      <w:r>
-        <w:rPr>
-          <w:color w:val="FF0000"/>
-          <w:sz w:val="28"/>
-          <w:szCs w:val="28"/>
-          <w:u w:val="single"/>
-        </w:rPr>
-        <w:t>\</w:t>
-      </w:r>
-      <w:r>
-        <w:rPr>
-          <w:color w:val="FF0000"/>
-          <w:sz w:val="28"/>
-          <w:szCs w:val="28"/>
-          <w:u w:val="single"/>
-          <w:lang w:val="en-US"/>
-        </w:rPr>
-        <w:t>intersection</w:t>
-      </w:r>
-      <w:r>
-        <w:rPr>
-          <w:color w:val="FF0000"/>
-          <w:sz w:val="28"/>
-          <w:szCs w:val="28"/>
-          <w:u w:val="single"/>
-        </w:rPr>
-        <w:t xml:space="preserve"> </w:t>
-      </w:r>
-      <w:r>
-        <w:rPr>
-          <w:sz w:val="28"/>
-          <w:szCs w:val="28"/>
-          <w:u w:val="single"/>
-        </w:rPr>
-        <w:t xml:space="preserve">| </w:t>
-      </w:r>
-      <w:r>
-        <w:rPr>
-          <w:color w:val="FF0000"/>
-          <w:sz w:val="28"/>
-          <w:szCs w:val="28"/>
-          <w:u w:val="single"/>
-        </w:rPr>
-        <w:t>\</w:t>
-      </w:r>
-      <w:r>
-        <w:rPr>
-          <w:color w:val="FF0000"/>
-          <w:sz w:val="28"/>
-          <w:szCs w:val="28"/>
-          <w:u w:val="single"/>
-          <w:lang w:val="en-US"/>
-        </w:rPr>
-        <w:t>union</w:t>
-      </w:r>
-      <w:r>
-        <w:rPr>
-          <w:color w:val="FF0000"/>
-          <w:sz w:val="28"/>
-          <w:szCs w:val="28"/>
-          <w:u w:val="single"/>
-        </w:rPr>
-        <w:t xml:space="preserve"> </w:t>
-      </w:r>
-      <w:r>
-        <w:rPr>
-          <w:sz w:val="28"/>
-          <w:szCs w:val="28"/>
-          <w:u w:val="single"/>
-        </w:rPr>
-        <w:t>|</w:t>
-      </w:r>
-      <w:r>
-        <w:rPr>
-          <w:sz w:val="28"/>
-          <w:szCs w:val="28"/>
-          <w:u w:val="single"/>
-        </w:rPr>
-        <w:t xml:space="preserve"> </w:t>
-      </w:r>
-      <w:r>
-        <w:rPr>
-          <w:sz w:val="28"/>
-          <w:szCs w:val="28"/>
-          <w:u w:val="single"/>
-        </w:rPr>
-        <w:t>Отношение порядка | Отношение включения</w:t>
-      </w:r>
-    </w:p>
-    <w:p>
-      <w:pPr>
-        <w:rPr>
-          <w:sz w:val="28"/>
-          <w:szCs w:val="28"/>
-        </w:rPr>
-      </w:pPr>
-      <w:r>
-        <w:rPr>
-          <w:sz w:val="28"/>
-          <w:szCs w:val="28"/>
-        </w:rPr>
-        <w:t>Оператор</w:t>
-      </w:r>
-      <w:r>
-        <w:rPr>
-          <w:sz w:val="28"/>
-          <w:szCs w:val="28"/>
-        </w:rPr>
-        <w:t xml:space="preserve"> </w:t>
-      </w:r>
-      <w:r>
-        <w:rPr>
-          <w:sz w:val="28"/>
-          <w:szCs w:val="28"/>
-        </w:rPr>
-        <w:t>цикла</w:t>
-      </w:r>
-      <w:r>
-        <w:rPr>
-          <w:sz w:val="28"/>
-          <w:szCs w:val="28"/>
-        </w:rPr>
-        <w:t xml:space="preserve"> -&gt; </w:t>
-      </w:r>
-      <w:r>
-        <w:rPr>
-          <w:color w:val="FF0000"/>
-          <w:sz w:val="28"/>
-          <w:szCs w:val="28"/>
-          <w:lang w:val="en-US"/>
-        </w:rPr>
-        <w:t>while</w:t>
-      </w:r>
-      <w:r>
-        <w:rPr>
-          <w:color w:val="FF0000"/>
-          <w:sz w:val="28"/>
-          <w:szCs w:val="28"/>
-        </w:rPr>
-        <w:t xml:space="preserve"> </w:t>
-      </w:r>
-      <w:r>
-        <w:rPr>
-          <w:sz w:val="28"/>
-          <w:szCs w:val="28"/>
-        </w:rPr>
-        <w:t>Условие</w:t>
-      </w:r>
-      <w:r>
-        <w:rPr>
-          <w:sz w:val="28"/>
-          <w:szCs w:val="28"/>
-        </w:rPr>
-        <w:t xml:space="preserve"> </w:t>
-      </w:r>
-      <w:r>
-        <w:rPr>
-          <w:color w:val="FF0000"/>
-          <w:sz w:val="28"/>
-          <w:szCs w:val="28"/>
-          <w:lang w:val="en-US"/>
-        </w:rPr>
-        <w:t>do</w:t>
+          <w:lang w:val="en-US"/>
+        </w:rPr>
+        <w:t>if</w:t>
+      </w:r>
+      <w:r>
+        <w:rPr>
+          <w:color w:val="FF0000"/>
+          <w:sz w:val="28"/>
+          <w:szCs w:val="28"/>
+        </w:rPr>
+        <w:t xml:space="preserve"> </w:t>
+      </w:r>
+      <w:r>
+        <w:rPr>
+          <w:sz w:val="28"/>
+          <w:szCs w:val="28"/>
+        </w:rPr>
+        <w:t xml:space="preserve">Условие </w:t>
+      </w:r>
+      <w:r>
+        <w:rPr>
+          <w:color w:val="FF0000"/>
+          <w:sz w:val="28"/>
+          <w:szCs w:val="28"/>
+          <w:lang w:val="en-US"/>
+        </w:rPr>
+        <w:t>then</w:t>
       </w:r>
       <w:r>
         <w:rPr>
@@ -5425,90 +5987,63 @@
           <w:sz w:val="28"/>
           <w:szCs w:val="28"/>
         </w:rPr>
-        <w:t xml:space="preserve"> </w:t>
-      </w:r>
-      <w:r>
-        <w:rPr>
-          <w:color w:val="FF0000"/>
-          <w:sz w:val="28"/>
-          <w:szCs w:val="28"/>
-          <w:lang w:val="en-US"/>
-        </w:rPr>
-        <w:t>end</w:t>
-      </w:r>
-      <w:r>
-        <w:rPr>
-          <w:color w:val="FF0000"/>
-          <w:sz w:val="28"/>
-          <w:szCs w:val="28"/>
-        </w:rPr>
-        <w:t xml:space="preserve"> </w:t>
-      </w:r>
-      <w:r>
-        <w:rPr>
-          <w:color w:val="FF0000"/>
-          <w:sz w:val="28"/>
-          <w:szCs w:val="28"/>
-          <w:lang w:val="en-US"/>
-        </w:rPr>
-        <w:t>while</w:t>
-      </w:r>
-      <w:r>
-        <w:rPr>
-          <w:color w:val="FF0000"/>
-          <w:sz w:val="28"/>
-          <w:szCs w:val="28"/>
-        </w:rPr>
-        <w:t xml:space="preserve"> </w:t>
-      </w:r>
-      <w:r>
-        <w:rPr>
-          <w:sz w:val="28"/>
-          <w:szCs w:val="28"/>
-        </w:rPr>
-        <w:t>|</w:t>
-      </w:r>
-    </w:p>
-    <w:p>
-      <w:pPr>
-        <w:rPr>
-          <w:sz w:val="28"/>
-          <w:szCs w:val="28"/>
-          <w:lang w:val="en-US"/>
-        </w:rPr>
-      </w:pPr>
-      <w:r>
-        <w:rPr>
-          <w:color w:val="FF0000"/>
-          <w:sz w:val="28"/>
-          <w:szCs w:val="28"/>
-          <w:lang w:val="en-US"/>
-        </w:rPr>
-        <w:t xml:space="preserve">for </w:t>
-      </w:r>
-      <w:r>
-        <w:rPr>
-          <w:sz w:val="28"/>
-          <w:szCs w:val="28"/>
-        </w:rPr>
-        <w:t>Условие</w:t>
-      </w:r>
-      <w:r>
-        <w:rPr>
-          <w:sz w:val="28"/>
-          <w:szCs w:val="28"/>
-          <w:lang w:val="en-US"/>
-        </w:rPr>
-        <w:t xml:space="preserve"> </w:t>
-      </w:r>
-      <w:r>
-        <w:rPr>
-          <w:color w:val="FF0000"/>
-          <w:sz w:val="28"/>
-          <w:szCs w:val="28"/>
-          <w:lang w:val="en-US"/>
-        </w:rPr>
-        <w:t xml:space="preserve">do </w:t>
+        <w:t xml:space="preserve"> {</w:t>
+      </w:r>
+      <w:r>
+        <w:rPr>
+          <w:rFonts w:cstheme="minorHAnsi"/>
+          <w:sz w:val="28"/>
+          <w:szCs w:val="28"/>
+        </w:rPr>
+        <w:t>ε</w:t>
+      </w:r>
+      <w:r>
+        <w:rPr>
+          <w:sz w:val="28"/>
+          <w:szCs w:val="28"/>
+        </w:rPr>
+        <w:t xml:space="preserve"> * (</w:t>
+      </w:r>
+      <w:r>
+        <w:rPr>
+          <w:color w:val="FF0000"/>
+          <w:sz w:val="28"/>
+          <w:szCs w:val="28"/>
+          <w:lang w:val="en-US"/>
+        </w:rPr>
+        <w:t>elseif</w:t>
+      </w:r>
+      <w:r>
+        <w:rPr>
+          <w:color w:val="FF0000"/>
+          <w:sz w:val="28"/>
+          <w:szCs w:val="28"/>
+        </w:rPr>
+        <w:t xml:space="preserve"> </w:t>
+      </w:r>
+      <w:r>
+        <w:rPr>
+          <w:sz w:val="28"/>
+          <w:szCs w:val="28"/>
+        </w:rPr>
+        <w:t xml:space="preserve">Условие </w:t>
+      </w:r>
+      <w:r>
+        <w:rPr>
+          <w:color w:val="FF0000"/>
+          <w:sz w:val="28"/>
+          <w:szCs w:val="28"/>
+          <w:lang w:val="en-US"/>
+        </w:rPr>
+        <w:t>then</w:t>
+      </w:r>
+      <w:r>
+        <w:rPr>
+          <w:color w:val="FF0000"/>
+          <w:sz w:val="28"/>
+          <w:szCs w:val="28"/>
+        </w:rPr>
+        <w:t xml:space="preserve"> </w:t>
       </w:r>
       <w:r>
         <w:rPr>
@@ -5521,654 +6056,8 @@
         <w:rPr>
           <w:sz w:val="28"/>
           <w:szCs w:val="28"/>
-          <w:lang w:val="en-US"/>
-        </w:rPr>
-        <w:t xml:space="preserve"> </w:t>
-      </w:r>
-      <w:r>
-        <w:rPr>
-          <w:color w:val="FF0000"/>
-          <w:sz w:val="28"/>
-          <w:szCs w:val="28"/>
-          <w:lang w:val="en-US"/>
-        </w:rPr>
-        <w:t xml:space="preserve">end </w:t>
-      </w:r>
-      <w:r>
-        <w:rPr>
-          <w:color w:val="FF0000"/>
-          <w:sz w:val="28"/>
-          <w:szCs w:val="28"/>
-          <w:lang w:val="en-US"/>
-        </w:rPr>
-        <w:t>for</w:t>
-      </w:r>
-    </w:p>
-    <w:p>
-      <w:pPr>
-        <w:rPr>
-          <w:sz w:val="28"/>
-          <w:szCs w:val="28"/>
-          <w:lang w:val="en-US"/>
-        </w:rPr>
-      </w:pPr>
-      <w:r>
-        <w:rPr>
-          <w:sz w:val="28"/>
-          <w:szCs w:val="28"/>
-        </w:rPr>
-        <w:t>Условие</w:t>
-      </w:r>
-      <w:r>
-        <w:rPr>
-          <w:sz w:val="28"/>
-          <w:szCs w:val="28"/>
-          <w:lang w:val="en-US"/>
-        </w:rPr>
-        <w:t xml:space="preserve"> -&gt; {</w:t>
-      </w:r>
-      <w:r>
-        <w:rPr>
-          <w:sz w:val="28"/>
-          <w:szCs w:val="28"/>
-        </w:rPr>
-        <w:t>Одиночное</w:t>
-      </w:r>
-      <w:r>
-        <w:rPr>
-          <w:sz w:val="28"/>
-          <w:szCs w:val="28"/>
-          <w:lang w:val="en-US"/>
-        </w:rPr>
-        <w:t xml:space="preserve"> </w:t>
-      </w:r>
-      <w:r>
-        <w:rPr>
-          <w:sz w:val="28"/>
-          <w:szCs w:val="28"/>
-        </w:rPr>
-        <w:t>условие</w:t>
-      </w:r>
-      <w:r>
-        <w:rPr>
-          <w:sz w:val="28"/>
-          <w:szCs w:val="28"/>
-          <w:lang w:val="en-US"/>
-        </w:rPr>
-        <w:t xml:space="preserve"> </w:t>
-      </w:r>
-      <w:r>
-        <w:rPr>
-          <w:sz w:val="28"/>
-          <w:szCs w:val="28"/>
-          <w:lang w:val="en-US"/>
-        </w:rPr>
-        <w:t>* (</w:t>
-      </w:r>
-      <w:r>
-        <w:rPr>
-          <w:color w:val="FF0000"/>
-          <w:sz w:val="28"/>
-          <w:szCs w:val="28"/>
-          <w:lang w:val="en-US"/>
-        </w:rPr>
-        <w:t>and</w:t>
-      </w:r>
-      <w:r>
-        <w:rPr>
-          <w:color w:val="FF0000"/>
-          <w:sz w:val="28"/>
-          <w:szCs w:val="28"/>
-          <w:lang w:val="en-US"/>
-        </w:rPr>
-        <w:t xml:space="preserve"> </w:t>
-      </w:r>
-      <w:r>
-        <w:rPr>
-          <w:sz w:val="28"/>
-          <w:szCs w:val="28"/>
-          <w:lang w:val="en-US"/>
-        </w:rPr>
-        <w:t>|</w:t>
-      </w:r>
-      <w:r>
-        <w:rPr>
-          <w:color w:val="FF0000"/>
-          <w:sz w:val="28"/>
-          <w:szCs w:val="28"/>
-          <w:lang w:val="en-US"/>
-        </w:rPr>
-        <w:t xml:space="preserve"> &amp; </w:t>
-      </w:r>
-      <w:r>
-        <w:rPr>
-          <w:sz w:val="28"/>
-          <w:szCs w:val="28"/>
-          <w:lang w:val="en-US"/>
-        </w:rPr>
-        <w:t xml:space="preserve">| </w:t>
-      </w:r>
-      <w:r>
-        <w:rPr>
-          <w:color w:val="FF0000"/>
-          <w:sz w:val="28"/>
-          <w:szCs w:val="28"/>
-          <w:lang w:val="en-US"/>
-        </w:rPr>
-        <w:t>or</w:t>
-      </w:r>
-      <w:r>
-        <w:rPr>
-          <w:sz w:val="28"/>
-          <w:szCs w:val="28"/>
-          <w:lang w:val="en-US"/>
-        </w:rPr>
-        <w:t xml:space="preserve"> | </w:t>
-      </w:r>
-      <w:r>
-        <w:rPr>
-          <w:color w:val="FF0000"/>
-          <w:sz w:val="28"/>
-          <w:szCs w:val="28"/>
-          <w:lang w:val="en-US"/>
-        </w:rPr>
-        <w:t>|</w:t>
-      </w:r>
-      <w:r>
-        <w:rPr>
-          <w:color w:val="FF0000"/>
-          <w:sz w:val="28"/>
-          <w:szCs w:val="28"/>
-          <w:lang w:val="en-US"/>
-        </w:rPr>
-        <w:t xml:space="preserve"> </w:t>
-      </w:r>
-      <w:r>
-        <w:rPr>
-          <w:sz w:val="28"/>
-          <w:szCs w:val="28"/>
-          <w:lang w:val="en-US"/>
-        </w:rPr>
-        <w:t>|</w:t>
-      </w:r>
-      <w:r>
-        <w:rPr>
-          <w:color w:val="FF0000"/>
-          <w:sz w:val="28"/>
-          <w:szCs w:val="28"/>
-          <w:lang w:val="en-US"/>
-        </w:rPr>
-        <w:t xml:space="preserve"> </w:t>
-      </w:r>
-      <w:proofErr w:type="spellStart"/>
-      <w:r>
-        <w:rPr>
-          <w:color w:val="FF0000"/>
-          <w:sz w:val="28"/>
-          <w:szCs w:val="28"/>
-          <w:lang w:val="en-US"/>
-        </w:rPr>
-        <w:t>xor</w:t>
-      </w:r>
-      <w:proofErr w:type="spellEnd"/>
-      <w:proofErr w:type="gramStart"/>
-      <w:r>
-        <w:rPr>
-          <w:sz w:val="28"/>
-          <w:szCs w:val="28"/>
-          <w:lang w:val="en-US"/>
-        </w:rPr>
-        <w:t xml:space="preserve">) </w:t>
-      </w:r>
-      <w:r>
-        <w:rPr>
-          <w:sz w:val="28"/>
-          <w:szCs w:val="28"/>
-          <w:lang w:val="en-US"/>
-        </w:rPr>
-        <w:t>}</w:t>
-      </w:r>
-      <w:proofErr w:type="gramEnd"/>
-    </w:p>
-    <w:p>
-      <w:pPr>
-        <w:rPr>
-          <w:sz w:val="28"/>
-          <w:szCs w:val="28"/>
-        </w:rPr>
-      </w:pPr>
-      <w:r>
-        <w:rPr>
-          <w:sz w:val="28"/>
-          <w:szCs w:val="28"/>
-        </w:rPr>
-        <w:t>Одиночное условие -</w:t>
-      </w:r>
-      <w:r>
-        <w:rPr>
-          <w:sz w:val="28"/>
-          <w:szCs w:val="28"/>
-        </w:rPr>
-        <w:t xml:space="preserve">&gt; </w:t>
-      </w:r>
-      <w:r>
-        <w:rPr>
-          <w:sz w:val="28"/>
-          <w:szCs w:val="28"/>
-        </w:rPr>
-        <w:t xml:space="preserve">Булево значение </w:t>
-      </w:r>
-      <w:r>
-        <w:rPr>
-          <w:sz w:val="28"/>
-          <w:szCs w:val="28"/>
-        </w:rPr>
-        <w:t xml:space="preserve">| </w:t>
-      </w:r>
-      <w:r>
-        <w:rPr>
-          <w:sz w:val="28"/>
-          <w:szCs w:val="28"/>
-        </w:rPr>
-        <w:t xml:space="preserve">Отношение порядка </w:t>
-      </w:r>
-      <w:r>
-        <w:rPr>
-          <w:sz w:val="28"/>
-          <w:szCs w:val="28"/>
-        </w:rPr>
-        <w:t xml:space="preserve">| </w:t>
-      </w:r>
-      <w:r>
-        <w:rPr>
-          <w:sz w:val="28"/>
-          <w:szCs w:val="28"/>
-        </w:rPr>
-        <w:t>Отношение включения</w:t>
-      </w:r>
-    </w:p>
-    <w:p>
-      <w:pPr>
-        <w:rPr>
-          <w:sz w:val="28"/>
-          <w:szCs w:val="28"/>
-        </w:rPr>
-      </w:pPr>
-      <w:r>
-        <w:rPr>
-          <w:sz w:val="28"/>
-          <w:szCs w:val="28"/>
-        </w:rPr>
-        <w:t xml:space="preserve">Отношение порядка </w:t>
-      </w:r>
-      <w:r>
-        <w:rPr>
-          <w:sz w:val="28"/>
-          <w:szCs w:val="28"/>
-        </w:rPr>
-        <w:t xml:space="preserve">-&gt; </w:t>
-      </w:r>
-      <w:r>
-        <w:rPr>
-          <w:sz w:val="28"/>
-          <w:szCs w:val="28"/>
-        </w:rPr>
-        <w:t xml:space="preserve">Математическое выражение </w:t>
-      </w:r>
-      <w:r>
-        <w:rPr>
-          <w:sz w:val="28"/>
-          <w:szCs w:val="28"/>
-        </w:rPr>
-        <w:t>(</w:t>
-      </w:r>
-      <w:r>
-        <w:rPr>
-          <w:color w:val="FF0000"/>
-          <w:sz w:val="28"/>
-          <w:szCs w:val="28"/>
-        </w:rPr>
-        <w:t>=</w:t>
-      </w:r>
-      <w:r>
-        <w:rPr>
-          <w:color w:val="FF0000"/>
-          <w:sz w:val="28"/>
-          <w:szCs w:val="28"/>
-        </w:rPr>
-        <w:t xml:space="preserve"> </w:t>
-      </w:r>
-      <w:proofErr w:type="gramStart"/>
-      <w:r>
-        <w:rPr>
-          <w:sz w:val="28"/>
-          <w:szCs w:val="28"/>
-        </w:rPr>
-        <w:t>|</w:t>
-      </w:r>
-      <w:r>
-        <w:rPr>
-          <w:color w:val="FF0000"/>
-          <w:sz w:val="28"/>
-          <w:szCs w:val="28"/>
-        </w:rPr>
-        <w:t xml:space="preserve"> !</w:t>
-      </w:r>
-      <w:proofErr w:type="gramEnd"/>
-      <w:r>
-        <w:rPr>
-          <w:color w:val="FF0000"/>
-          <w:sz w:val="28"/>
-          <w:szCs w:val="28"/>
-        </w:rPr>
-        <w:t>=</w:t>
-      </w:r>
-      <w:r>
-        <w:rPr>
-          <w:color w:val="FF0000"/>
-          <w:sz w:val="28"/>
-          <w:szCs w:val="28"/>
-        </w:rPr>
-        <w:t xml:space="preserve"> </w:t>
-      </w:r>
-      <w:r>
-        <w:rPr>
-          <w:sz w:val="28"/>
-          <w:szCs w:val="28"/>
-        </w:rPr>
-        <w:t xml:space="preserve">| </w:t>
-      </w:r>
-      <w:r>
-        <w:rPr>
-          <w:color w:val="FF0000"/>
-          <w:sz w:val="28"/>
-          <w:szCs w:val="28"/>
-        </w:rPr>
-        <w:t xml:space="preserve">&lt; </w:t>
-      </w:r>
-      <w:r>
-        <w:rPr>
-          <w:sz w:val="28"/>
-          <w:szCs w:val="28"/>
-        </w:rPr>
-        <w:t xml:space="preserve">| </w:t>
-      </w:r>
-      <w:r>
-        <w:rPr>
-          <w:color w:val="FF0000"/>
-          <w:sz w:val="28"/>
-          <w:szCs w:val="28"/>
-        </w:rPr>
-        <w:t xml:space="preserve">&gt; </w:t>
-      </w:r>
-      <w:r>
-        <w:rPr>
-          <w:sz w:val="28"/>
-          <w:szCs w:val="28"/>
-        </w:rPr>
-        <w:t xml:space="preserve">| </w:t>
-      </w:r>
-      <w:r>
-        <w:rPr>
-          <w:color w:val="FF0000"/>
-          <w:sz w:val="28"/>
-          <w:szCs w:val="28"/>
-        </w:rPr>
-        <w:t xml:space="preserve">&lt;= </w:t>
-      </w:r>
-      <w:r>
-        <w:rPr>
-          <w:sz w:val="28"/>
-          <w:szCs w:val="28"/>
-        </w:rPr>
-        <w:t xml:space="preserve">| </w:t>
-      </w:r>
-      <w:r>
-        <w:rPr>
-          <w:color w:val="FF0000"/>
-          <w:sz w:val="28"/>
-          <w:szCs w:val="28"/>
-        </w:rPr>
-        <w:t>&gt;=</w:t>
-      </w:r>
-      <w:r>
-        <w:rPr>
-          <w:sz w:val="28"/>
-          <w:szCs w:val="28"/>
-        </w:rPr>
-        <w:t>)</w:t>
-      </w:r>
-      <w:r>
-        <w:rPr>
-          <w:color w:val="FF0000"/>
-          <w:sz w:val="28"/>
-          <w:szCs w:val="28"/>
-        </w:rPr>
-        <w:t xml:space="preserve"> </w:t>
-      </w:r>
-      <w:r>
-        <w:rPr>
-          <w:sz w:val="28"/>
-          <w:szCs w:val="28"/>
-        </w:rPr>
-        <w:t>Математическое выражение</w:t>
-      </w:r>
-    </w:p>
-    <w:p>
-      <w:pPr>
-        <w:rPr>
-          <w:sz w:val="28"/>
-          <w:szCs w:val="28"/>
-        </w:rPr>
-      </w:pPr>
-      <w:r>
-        <w:rPr>
-          <w:sz w:val="28"/>
-          <w:szCs w:val="28"/>
-        </w:rPr>
-        <w:t xml:space="preserve">Отношение включения </w:t>
-      </w:r>
-      <w:r>
-        <w:rPr>
-          <w:sz w:val="28"/>
-          <w:szCs w:val="28"/>
-        </w:rPr>
-        <w:t xml:space="preserve">-&gt; </w:t>
-      </w:r>
-      <w:r>
-        <w:rPr>
-          <w:sz w:val="28"/>
-          <w:szCs w:val="28"/>
-        </w:rPr>
-        <w:t xml:space="preserve">Переменная </w:t>
-      </w:r>
-      <w:r>
-        <w:rPr>
-          <w:color w:val="FF0000"/>
-          <w:sz w:val="28"/>
-          <w:szCs w:val="28"/>
-        </w:rPr>
-        <w:t>\</w:t>
-      </w:r>
-      <w:r>
-        <w:rPr>
-          <w:color w:val="FF0000"/>
-          <w:sz w:val="28"/>
-          <w:szCs w:val="28"/>
-          <w:lang w:val="en-US"/>
-        </w:rPr>
-        <w:t>in</w:t>
-      </w:r>
-      <w:r>
-        <w:rPr>
-          <w:sz w:val="28"/>
-          <w:szCs w:val="28"/>
-        </w:rPr>
-        <w:t xml:space="preserve"> </w:t>
-      </w:r>
-      <w:r>
-        <w:rPr>
-          <w:sz w:val="28"/>
-          <w:szCs w:val="28"/>
-        </w:rPr>
-        <w:t>Математическое выражение</w:t>
-      </w:r>
-    </w:p>
-    <w:p>
-      <w:pPr>
-        <w:rPr>
-          <w:color w:val="FF0000"/>
-          <w:sz w:val="28"/>
-          <w:szCs w:val="28"/>
-        </w:rPr>
-      </w:pPr>
-      <w:r>
-        <w:rPr>
-          <w:sz w:val="28"/>
-          <w:szCs w:val="28"/>
-        </w:rPr>
-        <w:t>Условный оператор -</w:t>
-      </w:r>
-      <w:r>
-        <w:rPr>
-          <w:sz w:val="28"/>
-          <w:szCs w:val="28"/>
-        </w:rPr>
-        <w:t xml:space="preserve">&gt; </w:t>
-      </w:r>
-      <w:r>
-        <w:rPr>
-          <w:color w:val="FF0000"/>
-          <w:sz w:val="28"/>
-          <w:szCs w:val="28"/>
-          <w:lang w:val="en-US"/>
-        </w:rPr>
-        <w:t>if</w:t>
-      </w:r>
-      <w:r>
-        <w:rPr>
-          <w:color w:val="FF0000"/>
-          <w:sz w:val="28"/>
-          <w:szCs w:val="28"/>
-        </w:rPr>
-        <w:t xml:space="preserve"> </w:t>
-      </w:r>
-      <w:r>
-        <w:rPr>
-          <w:sz w:val="28"/>
-          <w:szCs w:val="28"/>
-        </w:rPr>
-        <w:t xml:space="preserve">Условие </w:t>
-      </w:r>
-      <w:r>
-        <w:rPr>
-          <w:color w:val="FF0000"/>
-          <w:sz w:val="28"/>
-          <w:szCs w:val="28"/>
-          <w:lang w:val="en-US"/>
-        </w:rPr>
-        <w:t>then</w:t>
-      </w:r>
-      <w:r>
-        <w:rPr>
-          <w:color w:val="FF0000"/>
-          <w:sz w:val="28"/>
-          <w:szCs w:val="28"/>
-        </w:rPr>
-        <w:t xml:space="preserve"> </w:t>
-      </w:r>
-      <w:r>
-        <w:rPr>
-          <w:sz w:val="28"/>
-          <w:szCs w:val="28"/>
-        </w:rPr>
-        <w:t>Тело</w:t>
-      </w:r>
-      <w:r>
-        <w:rPr>
-          <w:sz w:val="28"/>
-          <w:szCs w:val="28"/>
-        </w:rPr>
-        <w:t xml:space="preserve"> {</w:t>
-      </w:r>
-      <w:r>
-        <w:rPr>
-          <w:rFonts w:cstheme="minorHAnsi"/>
-          <w:sz w:val="28"/>
-          <w:szCs w:val="28"/>
-        </w:rPr>
-        <w:t>ε</w:t>
-      </w:r>
-      <w:r>
-        <w:rPr>
-          <w:sz w:val="28"/>
-          <w:szCs w:val="28"/>
-        </w:rPr>
-        <w:t xml:space="preserve"> * (</w:t>
-      </w:r>
-      <w:r>
-        <w:rPr>
-          <w:color w:val="FF0000"/>
-          <w:sz w:val="28"/>
-          <w:szCs w:val="28"/>
-          <w:lang w:val="en-US"/>
-        </w:rPr>
-        <w:t>elseif</w:t>
-      </w:r>
-      <w:r>
-        <w:rPr>
-          <w:color w:val="FF0000"/>
-          <w:sz w:val="28"/>
-          <w:szCs w:val="28"/>
-        </w:rPr>
-        <w:t xml:space="preserve"> </w:t>
-      </w:r>
-      <w:r>
-        <w:rPr>
-          <w:sz w:val="28"/>
-          <w:szCs w:val="28"/>
-        </w:rPr>
-        <w:t xml:space="preserve">Условие </w:t>
-      </w:r>
-      <w:r>
-        <w:rPr>
-          <w:color w:val="FF0000"/>
-          <w:sz w:val="28"/>
-          <w:szCs w:val="28"/>
-          <w:lang w:val="en-US"/>
-        </w:rPr>
-        <w:t>then</w:t>
-      </w:r>
-      <w:r>
-        <w:rPr>
-          <w:color w:val="FF0000"/>
-          <w:sz w:val="28"/>
-          <w:szCs w:val="28"/>
-        </w:rPr>
-        <w:t xml:space="preserve"> </w:t>
-      </w:r>
-      <w:proofErr w:type="gramStart"/>
-      <w:r>
-        <w:rPr>
-          <w:sz w:val="28"/>
-          <w:szCs w:val="28"/>
-        </w:rPr>
-        <w:t>Тело</w:t>
-      </w:r>
-      <w:r>
-        <w:rPr>
-          <w:sz w:val="28"/>
-          <w:szCs w:val="28"/>
-        </w:rPr>
-        <w:t xml:space="preserve"> )</w:t>
-      </w:r>
-      <w:proofErr w:type="gramEnd"/>
-      <w:r>
-        <w:rPr>
-          <w:sz w:val="28"/>
-          <w:szCs w:val="28"/>
-        </w:rPr>
-        <w:t xml:space="preserve"> }</w:t>
+        </w:rPr>
+        <w:t xml:space="preserve"> ) }</w:t>
       </w:r>
       <w:r>
         <w:rPr>

</xml_diff>